<commit_message>
Actualizacion documento con diagramas de secuencia y clases
</commit_message>
<xml_diff>
--- a/Artefactos/Documentacion 40% de casos de uso.docx
+++ b/Artefactos/Documentacion 40% de casos de uso.docx
@@ -1,6 +1,6 @@
 
 <file path=word/document.xml><?xml version="1.0" encoding="utf-8"?>
-<w:document xmlns:wpc="http://schemas.microsoft.com/office/word/2010/wordprocessingCanvas" xmlns:cx="http://schemas.microsoft.com/office/drawing/2014/chartex" xmlns:cx1="http://schemas.microsoft.com/office/drawing/2015/9/8/chartex" xmlns:cx2="http://schemas.microsoft.com/office/drawing/2015/10/21/chartex" xmlns:cx3="http://schemas.microsoft.com/office/drawing/2016/5/9/chartex" xmlns:cx4="http://schemas.microsoft.com/office/drawing/2016/5/10/chartex" xmlns:cx5="http://schemas.microsoft.com/office/drawing/2016/5/11/chartex" xmlns:mc="http://schemas.openxmlformats.org/markup-compatibility/2006" xmlns:o="urn:schemas-microsoft-com:office:office" xmlns:r="http://schemas.openxmlformats.org/officeDocument/2006/relationships" xmlns:m="http://schemas.openxmlformats.org/officeDocument/2006/math" xmlns:v="urn:schemas-microsoft-com:vml" xmlns:wp14="http://schemas.microsoft.com/office/word/2010/wordprocessingDrawing" xmlns:wp="http://schemas.openxmlformats.org/drawingml/2006/wordprocessingDrawing" xmlns:w10="urn:schemas-microsoft-com:office:word" xmlns:w="http://schemas.openxmlformats.org/wordprocessingml/2006/main" xmlns:w14="http://schemas.microsoft.com/office/word/2010/wordml" xmlns:w15="http://schemas.microsoft.com/office/word/2012/wordml" xmlns:w16se="http://schemas.microsoft.com/office/word/2015/wordml/symex" xmlns:wpg="http://schemas.microsoft.com/office/word/2010/wordprocessingGroup" xmlns:wpi="http://schemas.microsoft.com/office/word/2010/wordprocessingInk" xmlns:wne="http://schemas.microsoft.com/office/word/2006/wordml" xmlns:wps="http://schemas.microsoft.com/office/word/2010/wordprocessingShape" mc:Ignorable="w14 w15 w16se wp14">
+<w:document xmlns:wpc="http://schemas.microsoft.com/office/word/2010/wordprocessingCanvas" xmlns:mc="http://schemas.openxmlformats.org/markup-compatibility/2006" xmlns:o="urn:schemas-microsoft-com:office:office" xmlns:r="http://schemas.openxmlformats.org/officeDocument/2006/relationships" xmlns:m="http://schemas.openxmlformats.org/officeDocument/2006/math" xmlns:v="urn:schemas-microsoft-com:vml" xmlns:wp14="http://schemas.microsoft.com/office/word/2010/wordprocessingDrawing" xmlns:wp="http://schemas.openxmlformats.org/drawingml/2006/wordprocessingDrawing" xmlns:w10="urn:schemas-microsoft-com:office:word" xmlns:w="http://schemas.openxmlformats.org/wordprocessingml/2006/main" xmlns:w14="http://schemas.microsoft.com/office/word/2010/wordml" xmlns:w15="http://schemas.microsoft.com/office/word/2012/wordml" xmlns:wpg="http://schemas.microsoft.com/office/word/2010/wordprocessingGroup" xmlns:wpi="http://schemas.microsoft.com/office/word/2010/wordprocessingInk" xmlns:wne="http://schemas.microsoft.com/office/word/2006/wordml" xmlns:wps="http://schemas.microsoft.com/office/word/2010/wordprocessingShape" mc:Ignorable="w14 w15 wp14">
   <w:body>
     <w:p/>
     <w:p>
@@ -10604,11 +10604,12 @@
         <w:rPr>
           <w:noProof/>
         </w:rPr>
+        <w:lastRenderedPageBreak/>
         <w:drawing>
           <wp:inline distT="0" distB="0" distL="0" distR="0">
-            <wp:extent cx="5612130" cy="3312358"/>
-            <wp:effectExtent l="0" t="0" r="7620" b="2540"/>
-            <wp:docPr id="1" name="Imagen 1" descr="C:\Users\ossiel\AppData\Local\Microsoft\Windows\INetCache\Content.Word\Inscribir alumno.bmp"/>
+            <wp:extent cx="5612130" cy="3217545"/>
+            <wp:effectExtent l="0" t="0" r="7620" b="1905"/>
+            <wp:docPr id="17" name="Imagen 17"/>
             <wp:cNvGraphicFramePr>
               <a:graphicFrameLocks xmlns:a="http://schemas.openxmlformats.org/drawingml/2006/main" noChangeAspect="1"/>
             </wp:cNvGraphicFramePr>
@@ -10616,10 +10617,8 @@
               <a:graphicData uri="http://schemas.openxmlformats.org/drawingml/2006/picture">
                 <pic:pic xmlns:pic="http://schemas.openxmlformats.org/drawingml/2006/picture">
                   <pic:nvPicPr>
-                    <pic:cNvPr id="0" name="Picture 1" descr="C:\Users\ossiel\AppData\Local\Microsoft\Windows\INetCache\Content.Word\Inscribir alumno.bmp"/>
-                    <pic:cNvPicPr>
-                      <a:picLocks noChangeAspect="1" noChangeArrowheads="1"/>
-                    </pic:cNvPicPr>
+                    <pic:cNvPr id="17" name="CU1 - Inscribir alumno.png"/>
+                    <pic:cNvPicPr/>
                   </pic:nvPicPr>
                   <pic:blipFill>
                     <a:blip r:embed="rId4">
@@ -10629,23 +10628,205 @@
                         </a:ext>
                       </a:extLst>
                     </a:blip>
-                    <a:srcRect/>
                     <a:stretch>
                       <a:fillRect/>
                     </a:stretch>
                   </pic:blipFill>
-                  <pic:spPr bwMode="auto">
+                  <pic:spPr>
                     <a:xfrm>
                       <a:off x="0" y="0"/>
-                      <a:ext cx="5612130" cy="3312358"/>
+                      <a:ext cx="5612130" cy="3217545"/>
                     </a:xfrm>
                     <a:prstGeom prst="rect">
                       <a:avLst/>
                     </a:prstGeom>
-                    <a:noFill/>
-                    <a:ln>
-                      <a:noFill/>
-                    </a:ln>
+                  </pic:spPr>
+                </pic:pic>
+              </a:graphicData>
+            </a:graphic>
+          </wp:inline>
+        </w:drawing>
+      </w:r>
+      <w:r>
+        <w:rPr>
+          <w:noProof/>
+        </w:rPr>
+        <w:drawing>
+          <wp:inline distT="0" distB="0" distL="0" distR="0">
+            <wp:extent cx="5612130" cy="3724910"/>
+            <wp:effectExtent l="0" t="0" r="7620" b="8890"/>
+            <wp:docPr id="31" name="Imagen 31"/>
+            <wp:cNvGraphicFramePr>
+              <a:graphicFrameLocks xmlns:a="http://schemas.openxmlformats.org/drawingml/2006/main" noChangeAspect="1"/>
+            </wp:cNvGraphicFramePr>
+            <a:graphic xmlns:a="http://schemas.openxmlformats.org/drawingml/2006/main">
+              <a:graphicData uri="http://schemas.openxmlformats.org/drawingml/2006/picture">
+                <pic:pic xmlns:pic="http://schemas.openxmlformats.org/drawingml/2006/picture">
+                  <pic:nvPicPr>
+                    <pic:cNvPr id="31" name="CU2 - Reinscribir alumno.png"/>
+                    <pic:cNvPicPr/>
+                  </pic:nvPicPr>
+                  <pic:blipFill>
+                    <a:blip r:embed="rId5">
+                      <a:extLst>
+                        <a:ext uri="{28A0092B-C50C-407E-A947-70E740481C1C}">
+                          <a14:useLocalDpi xmlns:a14="http://schemas.microsoft.com/office/drawing/2010/main" val="0"/>
+                        </a:ext>
+                      </a:extLst>
+                    </a:blip>
+                    <a:stretch>
+                      <a:fillRect/>
+                    </a:stretch>
+                  </pic:blipFill>
+                  <pic:spPr>
+                    <a:xfrm>
+                      <a:off x="0" y="0"/>
+                      <a:ext cx="5612130" cy="3724910"/>
+                    </a:xfrm>
+                    <a:prstGeom prst="rect">
+                      <a:avLst/>
+                    </a:prstGeom>
+                  </pic:spPr>
+                </pic:pic>
+              </a:graphicData>
+            </a:graphic>
+          </wp:inline>
+        </w:drawing>
+      </w:r>
+      <w:r>
+        <w:rPr>
+          <w:noProof/>
+        </w:rPr>
+        <w:lastRenderedPageBreak/>
+        <w:drawing>
+          <wp:inline distT="0" distB="0" distL="0" distR="0">
+            <wp:extent cx="5612130" cy="4468495"/>
+            <wp:effectExtent l="0" t="0" r="7620" b="8255"/>
+            <wp:docPr id="32" name="Imagen 32"/>
+            <wp:cNvGraphicFramePr>
+              <a:graphicFrameLocks xmlns:a="http://schemas.openxmlformats.org/drawingml/2006/main" noChangeAspect="1"/>
+            </wp:cNvGraphicFramePr>
+            <a:graphic xmlns:a="http://schemas.openxmlformats.org/drawingml/2006/main">
+              <a:graphicData uri="http://schemas.openxmlformats.org/drawingml/2006/picture">
+                <pic:pic xmlns:pic="http://schemas.openxmlformats.org/drawingml/2006/picture">
+                  <pic:nvPicPr>
+                    <pic:cNvPr id="32" name="CU3 - Modificar datos del alumno.png"/>
+                    <pic:cNvPicPr/>
+                  </pic:nvPicPr>
+                  <pic:blipFill>
+                    <a:blip r:embed="rId6">
+                      <a:extLst>
+                        <a:ext uri="{28A0092B-C50C-407E-A947-70E740481C1C}">
+                          <a14:useLocalDpi xmlns:a14="http://schemas.microsoft.com/office/drawing/2010/main" val="0"/>
+                        </a:ext>
+                      </a:extLst>
+                    </a:blip>
+                    <a:stretch>
+                      <a:fillRect/>
+                    </a:stretch>
+                  </pic:blipFill>
+                  <pic:spPr>
+                    <a:xfrm>
+                      <a:off x="0" y="0"/>
+                      <a:ext cx="5612130" cy="4468495"/>
+                    </a:xfrm>
+                    <a:prstGeom prst="rect">
+                      <a:avLst/>
+                    </a:prstGeom>
+                  </pic:spPr>
+                </pic:pic>
+              </a:graphicData>
+            </a:graphic>
+          </wp:inline>
+        </w:drawing>
+      </w:r>
+      <w:r>
+        <w:rPr>
+          <w:noProof/>
+        </w:rPr>
+        <w:lastRenderedPageBreak/>
+        <w:drawing>
+          <wp:inline distT="0" distB="0" distL="0" distR="0">
+            <wp:extent cx="5612130" cy="4328795"/>
+            <wp:effectExtent l="0" t="0" r="7620" b="0"/>
+            <wp:docPr id="33" name="Imagen 33"/>
+            <wp:cNvGraphicFramePr>
+              <a:graphicFrameLocks xmlns:a="http://schemas.openxmlformats.org/drawingml/2006/main" noChangeAspect="1"/>
+            </wp:cNvGraphicFramePr>
+            <a:graphic xmlns:a="http://schemas.openxmlformats.org/drawingml/2006/main">
+              <a:graphicData uri="http://schemas.openxmlformats.org/drawingml/2006/picture">
+                <pic:pic xmlns:pic="http://schemas.openxmlformats.org/drawingml/2006/picture">
+                  <pic:nvPicPr>
+                    <pic:cNvPr id="33" name="CU4 - Consultar datos del alumno.png"/>
+                    <pic:cNvPicPr/>
+                  </pic:nvPicPr>
+                  <pic:blipFill>
+                    <a:blip r:embed="rId7">
+                      <a:extLst>
+                        <a:ext uri="{28A0092B-C50C-407E-A947-70E740481C1C}">
+                          <a14:useLocalDpi xmlns:a14="http://schemas.microsoft.com/office/drawing/2010/main" val="0"/>
+                        </a:ext>
+                      </a:extLst>
+                    </a:blip>
+                    <a:stretch>
+                      <a:fillRect/>
+                    </a:stretch>
+                  </pic:blipFill>
+                  <pic:spPr>
+                    <a:xfrm>
+                      <a:off x="0" y="0"/>
+                      <a:ext cx="5612130" cy="4328795"/>
+                    </a:xfrm>
+                    <a:prstGeom prst="rect">
+                      <a:avLst/>
+                    </a:prstGeom>
+                  </pic:spPr>
+                </pic:pic>
+              </a:graphicData>
+            </a:graphic>
+          </wp:inline>
+        </w:drawing>
+      </w:r>
+      <w:r>
+        <w:rPr>
+          <w:noProof/>
+        </w:rPr>
+        <w:lastRenderedPageBreak/>
+        <w:drawing>
+          <wp:inline distT="0" distB="0" distL="0" distR="0">
+            <wp:extent cx="5612130" cy="4457700"/>
+            <wp:effectExtent l="0" t="0" r="7620" b="0"/>
+            <wp:docPr id="34" name="Imagen 34"/>
+            <wp:cNvGraphicFramePr>
+              <a:graphicFrameLocks xmlns:a="http://schemas.openxmlformats.org/drawingml/2006/main" noChangeAspect="1"/>
+            </wp:cNvGraphicFramePr>
+            <a:graphic xmlns:a="http://schemas.openxmlformats.org/drawingml/2006/main">
+              <a:graphicData uri="http://schemas.openxmlformats.org/drawingml/2006/picture">
+                <pic:pic xmlns:pic="http://schemas.openxmlformats.org/drawingml/2006/picture">
+                  <pic:nvPicPr>
+                    <pic:cNvPr id="34" name="CU5 - Dar de baja alumno.png"/>
+                    <pic:cNvPicPr/>
+                  </pic:nvPicPr>
+                  <pic:blipFill>
+                    <a:blip r:embed="rId8">
+                      <a:extLst>
+                        <a:ext uri="{28A0092B-C50C-407E-A947-70E740481C1C}">
+                          <a14:useLocalDpi xmlns:a14="http://schemas.microsoft.com/office/drawing/2010/main" val="0"/>
+                        </a:ext>
+                      </a:extLst>
+                    </a:blip>
+                    <a:stretch>
+                      <a:fillRect/>
+                    </a:stretch>
+                  </pic:blipFill>
+                  <pic:spPr>
+                    <a:xfrm>
+                      <a:off x="0" y="0"/>
+                      <a:ext cx="5612130" cy="4457700"/>
+                    </a:xfrm>
+                    <a:prstGeom prst="rect">
+                      <a:avLst/>
+                    </a:prstGeom>
                   </pic:spPr>
                 </pic:pic>
               </a:graphicData>
@@ -10657,62 +10838,6 @@
     <w:p/>
     <w:p/>
     <w:p/>
-    <w:p>
-      <w:r>
-        <w:rPr>
-          <w:noProof/>
-        </w:rPr>
-        <w:lastRenderedPageBreak/>
-        <w:drawing>
-          <wp:inline distT="0" distB="0" distL="0" distR="0">
-            <wp:extent cx="5612130" cy="4015136"/>
-            <wp:effectExtent l="0" t="0" r="7620" b="4445"/>
-            <wp:docPr id="2" name="Imagen 2" descr="C:\Users\ossiel\AppData\Local\Microsoft\Windows\INetCache\Content.Word\Reinscribir alumno.bmp"/>
-            <wp:cNvGraphicFramePr>
-              <a:graphicFrameLocks xmlns:a="http://schemas.openxmlformats.org/drawingml/2006/main" noChangeAspect="1"/>
-            </wp:cNvGraphicFramePr>
-            <a:graphic xmlns:a="http://schemas.openxmlformats.org/drawingml/2006/main">
-              <a:graphicData uri="http://schemas.openxmlformats.org/drawingml/2006/picture">
-                <pic:pic xmlns:pic="http://schemas.openxmlformats.org/drawingml/2006/picture">
-                  <pic:nvPicPr>
-                    <pic:cNvPr id="0" name="Picture 3" descr="C:\Users\ossiel\AppData\Local\Microsoft\Windows\INetCache\Content.Word\Reinscribir alumno.bmp"/>
-                    <pic:cNvPicPr>
-                      <a:picLocks noChangeAspect="1" noChangeArrowheads="1"/>
-                    </pic:cNvPicPr>
-                  </pic:nvPicPr>
-                  <pic:blipFill>
-                    <a:blip r:embed="rId5">
-                      <a:extLst>
-                        <a:ext uri="{28A0092B-C50C-407E-A947-70E740481C1C}">
-                          <a14:useLocalDpi xmlns:a14="http://schemas.microsoft.com/office/drawing/2010/main" val="0"/>
-                        </a:ext>
-                      </a:extLst>
-                    </a:blip>
-                    <a:srcRect/>
-                    <a:stretch>
-                      <a:fillRect/>
-                    </a:stretch>
-                  </pic:blipFill>
-                  <pic:spPr bwMode="auto">
-                    <a:xfrm>
-                      <a:off x="0" y="0"/>
-                      <a:ext cx="5612130" cy="4015136"/>
-                    </a:xfrm>
-                    <a:prstGeom prst="rect">
-                      <a:avLst/>
-                    </a:prstGeom>
-                    <a:noFill/>
-                    <a:ln>
-                      <a:noFill/>
-                    </a:ln>
-                  </pic:spPr>
-                </pic:pic>
-              </a:graphicData>
-            </a:graphic>
-          </wp:inline>
-        </w:drawing>
-      </w:r>
-    </w:p>
     <w:p/>
     <w:p/>
     <w:p>
@@ -10723,9 +10848,9 @@
         <w:lastRenderedPageBreak/>
         <w:drawing>
           <wp:inline distT="0" distB="0" distL="0" distR="0">
-            <wp:extent cx="5612130" cy="4340756"/>
-            <wp:effectExtent l="0" t="0" r="7620" b="3175"/>
-            <wp:docPr id="3" name="Imagen 3" descr="C:\Users\ossiel\AppData\Local\Microsoft\Windows\INetCache\Content.Word\Modificar datos del alumno.bmp"/>
+            <wp:extent cx="5612130" cy="4159885"/>
+            <wp:effectExtent l="0" t="0" r="7620" b="0"/>
+            <wp:docPr id="38" name="Imagen 38"/>
             <wp:cNvGraphicFramePr>
               <a:graphicFrameLocks xmlns:a="http://schemas.openxmlformats.org/drawingml/2006/main" noChangeAspect="1"/>
             </wp:cNvGraphicFramePr>
@@ -10733,36 +10858,29 @@
               <a:graphicData uri="http://schemas.openxmlformats.org/drawingml/2006/picture">
                 <pic:pic xmlns:pic="http://schemas.openxmlformats.org/drawingml/2006/picture">
                   <pic:nvPicPr>
-                    <pic:cNvPr id="0" name="Picture 5" descr="C:\Users\ossiel\AppData\Local\Microsoft\Windows\INetCache\Content.Word\Modificar datos del alumno.bmp"/>
-                    <pic:cNvPicPr>
-                      <a:picLocks noChangeAspect="1" noChangeArrowheads="1"/>
-                    </pic:cNvPicPr>
+                    <pic:cNvPr id="38" name="Consultar Alumnos.png"/>
+                    <pic:cNvPicPr/>
                   </pic:nvPicPr>
                   <pic:blipFill>
-                    <a:blip r:embed="rId6">
+                    <a:blip r:embed="rId9">
                       <a:extLst>
                         <a:ext uri="{28A0092B-C50C-407E-A947-70E740481C1C}">
                           <a14:useLocalDpi xmlns:a14="http://schemas.microsoft.com/office/drawing/2010/main" val="0"/>
                         </a:ext>
                       </a:extLst>
                     </a:blip>
-                    <a:srcRect/>
                     <a:stretch>
                       <a:fillRect/>
                     </a:stretch>
                   </pic:blipFill>
-                  <pic:spPr bwMode="auto">
+                  <pic:spPr>
                     <a:xfrm>
                       <a:off x="0" y="0"/>
-                      <a:ext cx="5612130" cy="4340756"/>
+                      <a:ext cx="5612130" cy="4159885"/>
                     </a:xfrm>
                     <a:prstGeom prst="rect">
                       <a:avLst/>
                     </a:prstGeom>
-                    <a:noFill/>
-                    <a:ln>
-                      <a:noFill/>
-                    </a:ln>
                   </pic:spPr>
                 </pic:pic>
               </a:graphicData>
@@ -10770,10 +10888,6 @@
           </wp:inline>
         </w:drawing>
       </w:r>
-    </w:p>
-    <w:p/>
-    <w:p/>
-    <w:p>
       <w:r>
         <w:rPr>
           <w:noProof/>
@@ -10781,9 +10895,9 @@
         <w:lastRenderedPageBreak/>
         <w:drawing>
           <wp:inline distT="0" distB="0" distL="0" distR="0">
-            <wp:extent cx="5612130" cy="4326379"/>
-            <wp:effectExtent l="0" t="0" r="7620" b="0"/>
-            <wp:docPr id="4" name="Imagen 4" descr="C:\Users\ossiel\AppData\Local\Microsoft\Windows\INetCache\Content.Word\Consultar datos del alumno.bmp"/>
+            <wp:extent cx="5612130" cy="4277995"/>
+            <wp:effectExtent l="0" t="0" r="7620" b="8255"/>
+            <wp:docPr id="39" name="Imagen 39"/>
             <wp:cNvGraphicFramePr>
               <a:graphicFrameLocks xmlns:a="http://schemas.openxmlformats.org/drawingml/2006/main" noChangeAspect="1"/>
             </wp:cNvGraphicFramePr>
@@ -10791,36 +10905,122 @@
               <a:graphicData uri="http://schemas.openxmlformats.org/drawingml/2006/picture">
                 <pic:pic xmlns:pic="http://schemas.openxmlformats.org/drawingml/2006/picture">
                   <pic:nvPicPr>
-                    <pic:cNvPr id="0" name="Picture 7" descr="C:\Users\ossiel\AppData\Local\Microsoft\Windows\INetCache\Content.Word\Consultar datos del alumno.bmp"/>
-                    <pic:cNvPicPr>
-                      <a:picLocks noChangeAspect="1" noChangeArrowheads="1"/>
-                    </pic:cNvPicPr>
+                    <pic:cNvPr id="39" name="Crear clase.png"/>
+                    <pic:cNvPicPr/>
                   </pic:nvPicPr>
                   <pic:blipFill>
-                    <a:blip r:embed="rId7">
+                    <a:blip r:embed="rId10">
                       <a:extLst>
                         <a:ext uri="{28A0092B-C50C-407E-A947-70E740481C1C}">
                           <a14:useLocalDpi xmlns:a14="http://schemas.microsoft.com/office/drawing/2010/main" val="0"/>
                         </a:ext>
                       </a:extLst>
                     </a:blip>
-                    <a:srcRect/>
                     <a:stretch>
                       <a:fillRect/>
                     </a:stretch>
                   </pic:blipFill>
-                  <pic:spPr bwMode="auto">
+                  <pic:spPr>
                     <a:xfrm>
                       <a:off x="0" y="0"/>
-                      <a:ext cx="5612130" cy="4326379"/>
+                      <a:ext cx="5612130" cy="4277995"/>
                     </a:xfrm>
                     <a:prstGeom prst="rect">
                       <a:avLst/>
                     </a:prstGeom>
-                    <a:noFill/>
-                    <a:ln>
-                      <a:noFill/>
-                    </a:ln>
+                  </pic:spPr>
+                </pic:pic>
+              </a:graphicData>
+            </a:graphic>
+          </wp:inline>
+        </w:drawing>
+      </w:r>
+      <w:r>
+        <w:rPr>
+          <w:noProof/>
+        </w:rPr>
+        <w:drawing>
+          <wp:inline distT="0" distB="0" distL="0" distR="0">
+            <wp:extent cx="5612130" cy="3557270"/>
+            <wp:effectExtent l="0" t="0" r="7620" b="5080"/>
+            <wp:docPr id="40" name="Imagen 40"/>
+            <wp:cNvGraphicFramePr>
+              <a:graphicFrameLocks xmlns:a="http://schemas.openxmlformats.org/drawingml/2006/main" noChangeAspect="1"/>
+            </wp:cNvGraphicFramePr>
+            <a:graphic xmlns:a="http://schemas.openxmlformats.org/drawingml/2006/main">
+              <a:graphicData uri="http://schemas.openxmlformats.org/drawingml/2006/picture">
+                <pic:pic xmlns:pic="http://schemas.openxmlformats.org/drawingml/2006/picture">
+                  <pic:nvPicPr>
+                    <pic:cNvPr id="40" name="Dar de baja clases.png"/>
+                    <pic:cNvPicPr/>
+                  </pic:nvPicPr>
+                  <pic:blipFill>
+                    <a:blip r:embed="rId11">
+                      <a:extLst>
+                        <a:ext uri="{28A0092B-C50C-407E-A947-70E740481C1C}">
+                          <a14:useLocalDpi xmlns:a14="http://schemas.microsoft.com/office/drawing/2010/main" val="0"/>
+                        </a:ext>
+                      </a:extLst>
+                    </a:blip>
+                    <a:stretch>
+                      <a:fillRect/>
+                    </a:stretch>
+                  </pic:blipFill>
+                  <pic:spPr>
+                    <a:xfrm>
+                      <a:off x="0" y="0"/>
+                      <a:ext cx="5612130" cy="3557270"/>
+                    </a:xfrm>
+                    <a:prstGeom prst="rect">
+                      <a:avLst/>
+                    </a:prstGeom>
+                  </pic:spPr>
+                </pic:pic>
+              </a:graphicData>
+            </a:graphic>
+          </wp:inline>
+        </w:drawing>
+      </w:r>
+      <w:r>
+        <w:rPr>
+          <w:noProof/>
+        </w:rPr>
+        <w:lastRenderedPageBreak/>
+        <w:drawing>
+          <wp:inline distT="0" distB="0" distL="0" distR="0">
+            <wp:extent cx="5612130" cy="4625340"/>
+            <wp:effectExtent l="0" t="0" r="7620" b="3810"/>
+            <wp:docPr id="41" name="Imagen 41"/>
+            <wp:cNvGraphicFramePr>
+              <a:graphicFrameLocks xmlns:a="http://schemas.openxmlformats.org/drawingml/2006/main" noChangeAspect="1"/>
+            </wp:cNvGraphicFramePr>
+            <a:graphic xmlns:a="http://schemas.openxmlformats.org/drawingml/2006/main">
+              <a:graphicData uri="http://schemas.openxmlformats.org/drawingml/2006/picture">
+                <pic:pic xmlns:pic="http://schemas.openxmlformats.org/drawingml/2006/picture">
+                  <pic:nvPicPr>
+                    <pic:cNvPr id="41" name="Modificar clases.png"/>
+                    <pic:cNvPicPr/>
+                  </pic:nvPicPr>
+                  <pic:blipFill>
+                    <a:blip r:embed="rId12">
+                      <a:extLst>
+                        <a:ext uri="{28A0092B-C50C-407E-A947-70E740481C1C}">
+                          <a14:useLocalDpi xmlns:a14="http://schemas.microsoft.com/office/drawing/2010/main" val="0"/>
+                        </a:ext>
+                      </a:extLst>
+                    </a:blip>
+                    <a:stretch>
+                      <a:fillRect/>
+                    </a:stretch>
+                  </pic:blipFill>
+                  <pic:spPr>
+                    <a:xfrm>
+                      <a:off x="0" y="0"/>
+                      <a:ext cx="5612130" cy="4625340"/>
+                    </a:xfrm>
+                    <a:prstGeom prst="rect">
+                      <a:avLst/>
+                    </a:prstGeom>
                   </pic:spPr>
                 </pic:pic>
               </a:graphicData>
@@ -10832,234 +11032,6 @@
     <w:p/>
     <w:p/>
     <w:p/>
-    <w:p>
-      <w:r>
-        <w:rPr>
-          <w:noProof/>
-        </w:rPr>
-        <w:lastRenderedPageBreak/>
-        <w:drawing>
-          <wp:inline distT="0" distB="0" distL="0" distR="0">
-            <wp:extent cx="5612130" cy="4459852"/>
-            <wp:effectExtent l="0" t="0" r="7620" b="0"/>
-            <wp:docPr id="5" name="Imagen 5" descr="C:\Users\ossiel\AppData\Local\Microsoft\Windows\INetCache\Content.Word\Dar de baja alumno.bmp"/>
-            <wp:cNvGraphicFramePr>
-              <a:graphicFrameLocks xmlns:a="http://schemas.openxmlformats.org/drawingml/2006/main" noChangeAspect="1"/>
-            </wp:cNvGraphicFramePr>
-            <a:graphic xmlns:a="http://schemas.openxmlformats.org/drawingml/2006/main">
-              <a:graphicData uri="http://schemas.openxmlformats.org/drawingml/2006/picture">
-                <pic:pic xmlns:pic="http://schemas.openxmlformats.org/drawingml/2006/picture">
-                  <pic:nvPicPr>
-                    <pic:cNvPr id="0" name="Picture 9" descr="C:\Users\ossiel\AppData\Local\Microsoft\Windows\INetCache\Content.Word\Dar de baja alumno.bmp"/>
-                    <pic:cNvPicPr>
-                      <a:picLocks noChangeAspect="1" noChangeArrowheads="1"/>
-                    </pic:cNvPicPr>
-                  </pic:nvPicPr>
-                  <pic:blipFill>
-                    <a:blip r:embed="rId8">
-                      <a:extLst>
-                        <a:ext uri="{28A0092B-C50C-407E-A947-70E740481C1C}">
-                          <a14:useLocalDpi xmlns:a14="http://schemas.microsoft.com/office/drawing/2010/main" val="0"/>
-                        </a:ext>
-                      </a:extLst>
-                    </a:blip>
-                    <a:srcRect/>
-                    <a:stretch>
-                      <a:fillRect/>
-                    </a:stretch>
-                  </pic:blipFill>
-                  <pic:spPr bwMode="auto">
-                    <a:xfrm>
-                      <a:off x="0" y="0"/>
-                      <a:ext cx="5612130" cy="4459852"/>
-                    </a:xfrm>
-                    <a:prstGeom prst="rect">
-                      <a:avLst/>
-                    </a:prstGeom>
-                    <a:noFill/>
-                    <a:ln>
-                      <a:noFill/>
-                    </a:ln>
-                  </pic:spPr>
-                </pic:pic>
-              </a:graphicData>
-            </a:graphic>
-          </wp:inline>
-        </w:drawing>
-      </w:r>
-    </w:p>
-    <w:p/>
-    <w:p/>
-    <w:p>
-      <w:r>
-        <w:rPr>
-          <w:noProof/>
-        </w:rPr>
-        <w:drawing>
-          <wp:inline distT="0" distB="0" distL="0" distR="0">
-            <wp:extent cx="5612130" cy="3054704"/>
-            <wp:effectExtent l="0" t="0" r="7620" b="0"/>
-            <wp:docPr id="6" name="Imagen 6" descr="C:\Users\ossiel\AppData\Local\Microsoft\Windows\INetCache\Content.Word\Registrar maestro.bmp"/>
-            <wp:cNvGraphicFramePr>
-              <a:graphicFrameLocks xmlns:a="http://schemas.openxmlformats.org/drawingml/2006/main" noChangeAspect="1"/>
-            </wp:cNvGraphicFramePr>
-            <a:graphic xmlns:a="http://schemas.openxmlformats.org/drawingml/2006/main">
-              <a:graphicData uri="http://schemas.openxmlformats.org/drawingml/2006/picture">
-                <pic:pic xmlns:pic="http://schemas.openxmlformats.org/drawingml/2006/picture">
-                  <pic:nvPicPr>
-                    <pic:cNvPr id="0" name="Picture 11" descr="C:\Users\ossiel\AppData\Local\Microsoft\Windows\INetCache\Content.Word\Registrar maestro.bmp"/>
-                    <pic:cNvPicPr>
-                      <a:picLocks noChangeAspect="1" noChangeArrowheads="1"/>
-                    </pic:cNvPicPr>
-                  </pic:nvPicPr>
-                  <pic:blipFill>
-                    <a:blip r:embed="rId9">
-                      <a:extLst>
-                        <a:ext uri="{28A0092B-C50C-407E-A947-70E740481C1C}">
-                          <a14:useLocalDpi xmlns:a14="http://schemas.microsoft.com/office/drawing/2010/main" val="0"/>
-                        </a:ext>
-                      </a:extLst>
-                    </a:blip>
-                    <a:srcRect/>
-                    <a:stretch>
-                      <a:fillRect/>
-                    </a:stretch>
-                  </pic:blipFill>
-                  <pic:spPr bwMode="auto">
-                    <a:xfrm>
-                      <a:off x="0" y="0"/>
-                      <a:ext cx="5612130" cy="3054704"/>
-                    </a:xfrm>
-                    <a:prstGeom prst="rect">
-                      <a:avLst/>
-                    </a:prstGeom>
-                    <a:noFill/>
-                    <a:ln>
-                      <a:noFill/>
-                    </a:ln>
-                  </pic:spPr>
-                </pic:pic>
-              </a:graphicData>
-            </a:graphic>
-          </wp:inline>
-        </w:drawing>
-      </w:r>
-    </w:p>
-    <w:p/>
-    <w:p/>
-    <w:p>
-      <w:r>
-        <w:rPr>
-          <w:noProof/>
-        </w:rPr>
-        <w:drawing>
-          <wp:inline distT="0" distB="0" distL="0" distR="0">
-            <wp:extent cx="5612130" cy="2147463"/>
-            <wp:effectExtent l="0" t="0" r="7620" b="5715"/>
-            <wp:docPr id="7" name="Imagen 7" descr="C:\Users\ossiel\AppData\Local\Microsoft\Windows\INetCache\Content.Word\Modificar datos del maestro.bmp"/>
-            <wp:cNvGraphicFramePr>
-              <a:graphicFrameLocks xmlns:a="http://schemas.openxmlformats.org/drawingml/2006/main" noChangeAspect="1"/>
-            </wp:cNvGraphicFramePr>
-            <a:graphic xmlns:a="http://schemas.openxmlformats.org/drawingml/2006/main">
-              <a:graphicData uri="http://schemas.openxmlformats.org/drawingml/2006/picture">
-                <pic:pic xmlns:pic="http://schemas.openxmlformats.org/drawingml/2006/picture">
-                  <pic:nvPicPr>
-                    <pic:cNvPr id="0" name="Picture 13" descr="C:\Users\ossiel\AppData\Local\Microsoft\Windows\INetCache\Content.Word\Modificar datos del maestro.bmp"/>
-                    <pic:cNvPicPr>
-                      <a:picLocks noChangeAspect="1" noChangeArrowheads="1"/>
-                    </pic:cNvPicPr>
-                  </pic:nvPicPr>
-                  <pic:blipFill>
-                    <a:blip r:embed="rId10">
-                      <a:extLst>
-                        <a:ext uri="{28A0092B-C50C-407E-A947-70E740481C1C}">
-                          <a14:useLocalDpi xmlns:a14="http://schemas.microsoft.com/office/drawing/2010/main" val="0"/>
-                        </a:ext>
-                      </a:extLst>
-                    </a:blip>
-                    <a:srcRect/>
-                    <a:stretch>
-                      <a:fillRect/>
-                    </a:stretch>
-                  </pic:blipFill>
-                  <pic:spPr bwMode="auto">
-                    <a:xfrm>
-                      <a:off x="0" y="0"/>
-                      <a:ext cx="5612130" cy="2147463"/>
-                    </a:xfrm>
-                    <a:prstGeom prst="rect">
-                      <a:avLst/>
-                    </a:prstGeom>
-                    <a:noFill/>
-                    <a:ln>
-                      <a:noFill/>
-                    </a:ln>
-                  </pic:spPr>
-                </pic:pic>
-              </a:graphicData>
-            </a:graphic>
-          </wp:inline>
-        </w:drawing>
-      </w:r>
-    </w:p>
-    <w:p/>
-    <w:p/>
-    <w:p>
-      <w:r>
-        <w:rPr>
-          <w:noProof/>
-        </w:rPr>
-        <w:drawing>
-          <wp:inline distT="0" distB="0" distL="0" distR="0">
-            <wp:extent cx="5612130" cy="2766168"/>
-            <wp:effectExtent l="0" t="0" r="7620" b="0"/>
-            <wp:docPr id="8" name="Imagen 8" descr="C:\Users\ossiel\AppData\Local\Microsoft\Windows\INetCache\Content.Word\Consultar datos del maestro.bmp"/>
-            <wp:cNvGraphicFramePr>
-              <a:graphicFrameLocks xmlns:a="http://schemas.openxmlformats.org/drawingml/2006/main" noChangeAspect="1"/>
-            </wp:cNvGraphicFramePr>
-            <a:graphic xmlns:a="http://schemas.openxmlformats.org/drawingml/2006/main">
-              <a:graphicData uri="http://schemas.openxmlformats.org/drawingml/2006/picture">
-                <pic:pic xmlns:pic="http://schemas.openxmlformats.org/drawingml/2006/picture">
-                  <pic:nvPicPr>
-                    <pic:cNvPr id="0" name="Picture 15" descr="C:\Users\ossiel\AppData\Local\Microsoft\Windows\INetCache\Content.Word\Consultar datos del maestro.bmp"/>
-                    <pic:cNvPicPr>
-                      <a:picLocks noChangeAspect="1" noChangeArrowheads="1"/>
-                    </pic:cNvPicPr>
-                  </pic:nvPicPr>
-                  <pic:blipFill>
-                    <a:blip r:embed="rId11">
-                      <a:extLst>
-                        <a:ext uri="{28A0092B-C50C-407E-A947-70E740481C1C}">
-                          <a14:useLocalDpi xmlns:a14="http://schemas.microsoft.com/office/drawing/2010/main" val="0"/>
-                        </a:ext>
-                      </a:extLst>
-                    </a:blip>
-                    <a:srcRect/>
-                    <a:stretch>
-                      <a:fillRect/>
-                    </a:stretch>
-                  </pic:blipFill>
-                  <pic:spPr bwMode="auto">
-                    <a:xfrm>
-                      <a:off x="0" y="0"/>
-                      <a:ext cx="5612130" cy="2766168"/>
-                    </a:xfrm>
-                    <a:prstGeom prst="rect">
-                      <a:avLst/>
-                    </a:prstGeom>
-                    <a:noFill/>
-                    <a:ln>
-                      <a:noFill/>
-                    </a:ln>
-                  </pic:spPr>
-                </pic:pic>
-              </a:graphicData>
-            </a:graphic>
-          </wp:inline>
-        </w:drawing>
-      </w:r>
-    </w:p>
-    <w:p/>
     <w:p/>
     <w:p>
       <w:r>
@@ -11069,9 +11041,9 @@
         <w:lastRenderedPageBreak/>
         <w:drawing>
           <wp:inline distT="0" distB="0" distL="0" distR="0">
-            <wp:extent cx="5612130" cy="3663943"/>
-            <wp:effectExtent l="0" t="0" r="7620" b="0"/>
-            <wp:docPr id="9" name="Imagen 9" descr="C:\Users\ossiel\AppData\Local\Microsoft\Windows\INetCache\Content.Word\Dar de baja maestro.bmp"/>
+            <wp:extent cx="5612130" cy="4488180"/>
+            <wp:effectExtent l="0" t="0" r="7620" b="7620"/>
+            <wp:docPr id="42" name="Imagen 42"/>
             <wp:cNvGraphicFramePr>
               <a:graphicFrameLocks xmlns:a="http://schemas.openxmlformats.org/drawingml/2006/main" noChangeAspect="1"/>
             </wp:cNvGraphicFramePr>
@@ -11079,67 +11051,8 @@
               <a:graphicData uri="http://schemas.openxmlformats.org/drawingml/2006/picture">
                 <pic:pic xmlns:pic="http://schemas.openxmlformats.org/drawingml/2006/picture">
                   <pic:nvPicPr>
-                    <pic:cNvPr id="0" name="Picture 17" descr="C:\Users\ossiel\AppData\Local\Microsoft\Windows\INetCache\Content.Word\Dar de baja maestro.bmp"/>
-                    <pic:cNvPicPr>
-                      <a:picLocks noChangeAspect="1" noChangeArrowheads="1"/>
-                    </pic:cNvPicPr>
-                  </pic:nvPicPr>
-                  <pic:blipFill>
-                    <a:blip r:embed="rId12">
-                      <a:extLst>
-                        <a:ext uri="{28A0092B-C50C-407E-A947-70E740481C1C}">
-                          <a14:useLocalDpi xmlns:a14="http://schemas.microsoft.com/office/drawing/2010/main" val="0"/>
-                        </a:ext>
-                      </a:extLst>
-                    </a:blip>
-                    <a:srcRect/>
-                    <a:stretch>
-                      <a:fillRect/>
-                    </a:stretch>
-                  </pic:blipFill>
-                  <pic:spPr bwMode="auto">
-                    <a:xfrm>
-                      <a:off x="0" y="0"/>
-                      <a:ext cx="5612130" cy="3663943"/>
-                    </a:xfrm>
-                    <a:prstGeom prst="rect">
-                      <a:avLst/>
-                    </a:prstGeom>
-                    <a:noFill/>
-                    <a:ln>
-                      <a:noFill/>
-                    </a:ln>
-                  </pic:spPr>
-                </pic:pic>
-              </a:graphicData>
-            </a:graphic>
-          </wp:inline>
-        </w:drawing>
-      </w:r>
-    </w:p>
-    <w:p/>
-    <w:p/>
-    <w:p>
-      <w:r>
-        <w:rPr>
-          <w:noProof/>
-        </w:rPr>
-        <w:drawing>
-          <wp:inline distT="0" distB="0" distL="0" distR="0">
-            <wp:extent cx="5612130" cy="3642231"/>
-            <wp:effectExtent l="0" t="0" r="7620" b="0"/>
-            <wp:docPr id="10" name="Imagen 10" descr="C:\Users\ossiel\AppData\Local\Microsoft\Windows\INetCache\Content.Word\Crear clase.bmp"/>
-            <wp:cNvGraphicFramePr>
-              <a:graphicFrameLocks xmlns:a="http://schemas.openxmlformats.org/drawingml/2006/main" noChangeAspect="1"/>
-            </wp:cNvGraphicFramePr>
-            <a:graphic xmlns:a="http://schemas.openxmlformats.org/drawingml/2006/main">
-              <a:graphicData uri="http://schemas.openxmlformats.org/drawingml/2006/picture">
-                <pic:pic xmlns:pic="http://schemas.openxmlformats.org/drawingml/2006/picture">
-                  <pic:nvPicPr>
-                    <pic:cNvPr id="0" name="Picture 19" descr="C:\Users\ossiel\AppData\Local\Microsoft\Windows\INetCache\Content.Word\Crear clase.bmp"/>
-                    <pic:cNvPicPr>
-                      <a:picLocks noChangeAspect="1" noChangeArrowheads="1"/>
-                    </pic:cNvPicPr>
+                    <pic:cNvPr id="42" name="Consultar datos del maestro.png"/>
+                    <pic:cNvPicPr/>
                   </pic:nvPicPr>
                   <pic:blipFill>
                     <a:blip r:embed="rId13">
@@ -11149,23 +11062,18 @@
                         </a:ext>
                       </a:extLst>
                     </a:blip>
-                    <a:srcRect/>
                     <a:stretch>
                       <a:fillRect/>
                     </a:stretch>
                   </pic:blipFill>
-                  <pic:spPr bwMode="auto">
+                  <pic:spPr>
                     <a:xfrm>
                       <a:off x="0" y="0"/>
-                      <a:ext cx="5612130" cy="3642231"/>
+                      <a:ext cx="5612130" cy="4488180"/>
                     </a:xfrm>
                     <a:prstGeom prst="rect">
                       <a:avLst/>
                     </a:prstGeom>
-                    <a:noFill/>
-                    <a:ln>
-                      <a:noFill/>
-                    </a:ln>
                   </pic:spPr>
                 </pic:pic>
               </a:graphicData>
@@ -11173,10 +11081,6 @@
           </wp:inline>
         </w:drawing>
       </w:r>
-    </w:p>
-    <w:p/>
-    <w:p/>
-    <w:p>
       <w:r>
         <w:rPr>
           <w:noProof/>
@@ -11184,9 +11088,9 @@
         <w:lastRenderedPageBreak/>
         <w:drawing>
           <wp:inline distT="0" distB="0" distL="0" distR="0">
-            <wp:extent cx="5612130" cy="2499414"/>
+            <wp:extent cx="5612130" cy="4672330"/>
             <wp:effectExtent l="0" t="0" r="7620" b="0"/>
-            <wp:docPr id="11" name="Imagen 11" descr="C:\Users\ossiel\AppData\Local\Microsoft\Windows\INetCache\Content.Word\Modificar clases.bmp"/>
+            <wp:docPr id="43" name="Imagen 43"/>
             <wp:cNvGraphicFramePr>
               <a:graphicFrameLocks xmlns:a="http://schemas.openxmlformats.org/drawingml/2006/main" noChangeAspect="1"/>
             </wp:cNvGraphicFramePr>
@@ -11194,10 +11098,8 @@
               <a:graphicData uri="http://schemas.openxmlformats.org/drawingml/2006/picture">
                 <pic:pic xmlns:pic="http://schemas.openxmlformats.org/drawingml/2006/picture">
                   <pic:nvPicPr>
-                    <pic:cNvPr id="0" name="Picture 21" descr="C:\Users\ossiel\AppData\Local\Microsoft\Windows\INetCache\Content.Word\Modificar clases.bmp"/>
-                    <pic:cNvPicPr>
-                      <a:picLocks noChangeAspect="1" noChangeArrowheads="1"/>
-                    </pic:cNvPicPr>
+                    <pic:cNvPr id="43" name="Dar de baja maestro.png"/>
+                    <pic:cNvPicPr/>
                   </pic:nvPicPr>
                   <pic:blipFill>
                     <a:blip r:embed="rId14">
@@ -11207,23 +11109,18 @@
                         </a:ext>
                       </a:extLst>
                     </a:blip>
-                    <a:srcRect/>
                     <a:stretch>
                       <a:fillRect/>
                     </a:stretch>
                   </pic:blipFill>
-                  <pic:spPr bwMode="auto">
+                  <pic:spPr>
                     <a:xfrm>
                       <a:off x="0" y="0"/>
-                      <a:ext cx="5612130" cy="2499414"/>
+                      <a:ext cx="5612130" cy="4672330"/>
                     </a:xfrm>
                     <a:prstGeom prst="rect">
                       <a:avLst/>
                     </a:prstGeom>
-                    <a:noFill/>
-                    <a:ln>
-                      <a:noFill/>
-                    </a:ln>
                   </pic:spPr>
                 </pic:pic>
               </a:graphicData>
@@ -11231,19 +11128,15 @@
           </wp:inline>
         </w:drawing>
       </w:r>
-    </w:p>
-    <w:p/>
-    <w:p/>
-    <w:p>
       <w:r>
         <w:rPr>
           <w:noProof/>
         </w:rPr>
         <w:drawing>
           <wp:inline distT="0" distB="0" distL="0" distR="0">
-            <wp:extent cx="5612130" cy="2720098"/>
-            <wp:effectExtent l="0" t="0" r="7620" b="4445"/>
-            <wp:docPr id="12" name="Imagen 12" descr="C:\Users\ossiel\AppData\Local\Microsoft\Windows\INetCache\Content.Word\Consultar clases.bmp"/>
+            <wp:extent cx="5612130" cy="3104515"/>
+            <wp:effectExtent l="0" t="0" r="7620" b="635"/>
+            <wp:docPr id="44" name="Imagen 44"/>
             <wp:cNvGraphicFramePr>
               <a:graphicFrameLocks xmlns:a="http://schemas.openxmlformats.org/drawingml/2006/main" noChangeAspect="1"/>
             </wp:cNvGraphicFramePr>
@@ -11251,10 +11144,8 @@
               <a:graphicData uri="http://schemas.openxmlformats.org/drawingml/2006/picture">
                 <pic:pic xmlns:pic="http://schemas.openxmlformats.org/drawingml/2006/picture">
                   <pic:nvPicPr>
-                    <pic:cNvPr id="0" name="Picture 23" descr="C:\Users\ossiel\AppData\Local\Microsoft\Windows\INetCache\Content.Word\Consultar clases.bmp"/>
-                    <pic:cNvPicPr>
-                      <a:picLocks noChangeAspect="1" noChangeArrowheads="1"/>
-                    </pic:cNvPicPr>
+                    <pic:cNvPr id="44" name="Modificar datos del maestro.png"/>
+                    <pic:cNvPicPr/>
                   </pic:nvPicPr>
                   <pic:blipFill>
                     <a:blip r:embed="rId15">
@@ -11264,23 +11155,18 @@
                         </a:ext>
                       </a:extLst>
                     </a:blip>
-                    <a:srcRect/>
                     <a:stretch>
                       <a:fillRect/>
                     </a:stretch>
                   </pic:blipFill>
-                  <pic:spPr bwMode="auto">
+                  <pic:spPr>
                     <a:xfrm>
                       <a:off x="0" y="0"/>
-                      <a:ext cx="5612130" cy="2720098"/>
+                      <a:ext cx="5612130" cy="3104515"/>
                     </a:xfrm>
                     <a:prstGeom prst="rect">
                       <a:avLst/>
                     </a:prstGeom>
-                    <a:noFill/>
-                    <a:ln>
-                      <a:noFill/>
-                    </a:ln>
                   </pic:spPr>
                 </pic:pic>
               </a:graphicData>
@@ -11288,11 +11174,6 @@
           </wp:inline>
         </w:drawing>
       </w:r>
-    </w:p>
-    <w:p/>
-    <w:p/>
-    <w:p/>
-    <w:p>
       <w:r>
         <w:rPr>
           <w:noProof/>
@@ -11300,9 +11181,9 @@
         <w:lastRenderedPageBreak/>
         <w:drawing>
           <wp:inline distT="0" distB="0" distL="0" distR="0">
-            <wp:extent cx="5612130" cy="3683208"/>
-            <wp:effectExtent l="0" t="0" r="7620" b="0"/>
-            <wp:docPr id="13" name="Imagen 13" descr="C:\Users\ossiel\AppData\Local\Microsoft\Windows\INetCache\Content.Word\Dar de baja clases.bmp"/>
+            <wp:extent cx="5105400" cy="4638675"/>
+            <wp:effectExtent l="0" t="0" r="0" b="9525"/>
+            <wp:docPr id="45" name="Imagen 45"/>
             <wp:cNvGraphicFramePr>
               <a:graphicFrameLocks xmlns:a="http://schemas.openxmlformats.org/drawingml/2006/main" noChangeAspect="1"/>
             </wp:cNvGraphicFramePr>
@@ -11310,10 +11191,8 @@
               <a:graphicData uri="http://schemas.openxmlformats.org/drawingml/2006/picture">
                 <pic:pic xmlns:pic="http://schemas.openxmlformats.org/drawingml/2006/picture">
                   <pic:nvPicPr>
-                    <pic:cNvPr id="0" name="Picture 25" descr="C:\Users\ossiel\AppData\Local\Microsoft\Windows\INetCache\Content.Word\Dar de baja clases.bmp"/>
-                    <pic:cNvPicPr>
-                      <a:picLocks noChangeAspect="1" noChangeArrowheads="1"/>
-                    </pic:cNvPicPr>
+                    <pic:cNvPr id="45" name="Registrar maestro.png"/>
+                    <pic:cNvPicPr/>
                   </pic:nvPicPr>
                   <pic:blipFill>
                     <a:blip r:embed="rId16">
@@ -11323,23 +11202,146 @@
                         </a:ext>
                       </a:extLst>
                     </a:blip>
-                    <a:srcRect/>
                     <a:stretch>
                       <a:fillRect/>
                     </a:stretch>
                   </pic:blipFill>
-                  <pic:spPr bwMode="auto">
+                  <pic:spPr>
                     <a:xfrm>
                       <a:off x="0" y="0"/>
-                      <a:ext cx="5612130" cy="3683208"/>
+                      <a:ext cx="5105400" cy="4638675"/>
                     </a:xfrm>
                     <a:prstGeom prst="rect">
                       <a:avLst/>
                     </a:prstGeom>
-                    <a:noFill/>
-                    <a:ln>
-                      <a:noFill/>
-                    </a:ln>
+                  </pic:spPr>
+                </pic:pic>
+              </a:graphicData>
+            </a:graphic>
+          </wp:inline>
+        </w:drawing>
+      </w:r>
+    </w:p>
+    <w:p>
+      <w:pPr>
+        <w:pStyle w:val="Ttulo1"/>
+        <w:rPr>
+          <w:color w:val="auto"/>
+        </w:rPr>
+      </w:pPr>
+      <w:r>
+        <w:rPr>
+          <w:color w:val="auto"/>
+        </w:rPr>
+        <w:lastRenderedPageBreak/>
+        <w:t>Modelo de Dominio</w:t>
+      </w:r>
+    </w:p>
+    <w:p>
+      <w:bookmarkStart w:id="0" w:name="_GoBack"/>
+      <w:r>
+        <w:rPr>
+          <w:noProof/>
+        </w:rPr>
+        <w:drawing>
+          <wp:inline distT="0" distB="0" distL="0" distR="0">
+            <wp:extent cx="5612130" cy="4190365"/>
+            <wp:effectExtent l="0" t="0" r="7620" b="635"/>
+            <wp:docPr id="64" name="Imagen 64"/>
+            <wp:cNvGraphicFramePr>
+              <a:graphicFrameLocks xmlns:a="http://schemas.openxmlformats.org/drawingml/2006/main" noChangeAspect="1"/>
+            </wp:cNvGraphicFramePr>
+            <a:graphic xmlns:a="http://schemas.openxmlformats.org/drawingml/2006/main">
+              <a:graphicData uri="http://schemas.openxmlformats.org/drawingml/2006/picture">
+                <pic:pic xmlns:pic="http://schemas.openxmlformats.org/drawingml/2006/picture">
+                  <pic:nvPicPr>
+                    <pic:cNvPr id="64" name="Ared Espacio.png"/>
+                    <pic:cNvPicPr/>
+                  </pic:nvPicPr>
+                  <pic:blipFill>
+                    <a:blip r:embed="rId17">
+                      <a:extLst>
+                        <a:ext uri="{28A0092B-C50C-407E-A947-70E740481C1C}">
+                          <a14:useLocalDpi xmlns:a14="http://schemas.microsoft.com/office/drawing/2010/main" val="0"/>
+                        </a:ext>
+                      </a:extLst>
+                    </a:blip>
+                    <a:stretch>
+                      <a:fillRect/>
+                    </a:stretch>
+                  </pic:blipFill>
+                  <pic:spPr>
+                    <a:xfrm>
+                      <a:off x="0" y="0"/>
+                      <a:ext cx="5612130" cy="4190365"/>
+                    </a:xfrm>
+                    <a:prstGeom prst="rect">
+                      <a:avLst/>
+                    </a:prstGeom>
+                  </pic:spPr>
+                </pic:pic>
+              </a:graphicData>
+            </a:graphic>
+          </wp:inline>
+        </w:drawing>
+      </w:r>
+      <w:bookmarkEnd w:id="0"/>
+    </w:p>
+    <w:p/>
+    <w:p>
+      <w:pPr>
+        <w:pStyle w:val="Ttulo1"/>
+        <w:rPr>
+          <w:color w:val="auto"/>
+        </w:rPr>
+      </w:pPr>
+      <w:r>
+        <w:rPr>
+          <w:color w:val="auto"/>
+        </w:rPr>
+        <w:t>Modelo de Clases</w:t>
+      </w:r>
+    </w:p>
+    <w:p>
+      <w:r>
+        <w:rPr>
+          <w:noProof/>
+        </w:rPr>
+        <w:drawing>
+          <wp:inline distT="0" distB="0" distL="0" distR="0">
+            <wp:extent cx="5612130" cy="2968625"/>
+            <wp:effectExtent l="0" t="0" r="7620" b="3175"/>
+            <wp:docPr id="63" name="Imagen 63"/>
+            <wp:cNvGraphicFramePr>
+              <a:graphicFrameLocks xmlns:a="http://schemas.openxmlformats.org/drawingml/2006/main" noChangeAspect="1"/>
+            </wp:cNvGraphicFramePr>
+            <a:graphic xmlns:a="http://schemas.openxmlformats.org/drawingml/2006/main">
+              <a:graphicData uri="http://schemas.openxmlformats.org/drawingml/2006/picture">
+                <pic:pic xmlns:pic="http://schemas.openxmlformats.org/drawingml/2006/picture">
+                  <pic:nvPicPr>
+                    <pic:cNvPr id="63" name="Modelo de clases.png"/>
+                    <pic:cNvPicPr/>
+                  </pic:nvPicPr>
+                  <pic:blipFill>
+                    <a:blip r:embed="rId18">
+                      <a:extLst>
+                        <a:ext uri="{28A0092B-C50C-407E-A947-70E740481C1C}">
+                          <a14:useLocalDpi xmlns:a14="http://schemas.microsoft.com/office/drawing/2010/main" val="0"/>
+                        </a:ext>
+                      </a:extLst>
+                    </a:blip>
+                    <a:stretch>
+                      <a:fillRect/>
+                    </a:stretch>
+                  </pic:blipFill>
+                  <pic:spPr>
+                    <a:xfrm>
+                      <a:off x="0" y="0"/>
+                      <a:ext cx="5612130" cy="2968625"/>
+                    </a:xfrm>
+                    <a:prstGeom prst="rect">
+                      <a:avLst/>
+                    </a:prstGeom>
                   </pic:spPr>
                 </pic:pic>
               </a:graphicData>
@@ -11361,7 +11363,7 @@
           <w:color w:val="auto"/>
         </w:rPr>
         <w:lastRenderedPageBreak/>
-        <w:t>Modelo de Dominio</w:t>
+        <w:t>Diagramas de Secuencia</w:t>
       </w:r>
     </w:p>
     <w:p>
@@ -11371,9 +11373,9 @@
         </w:rPr>
         <w:drawing>
           <wp:inline distT="0" distB="0" distL="0" distR="0">
-            <wp:extent cx="5612130" cy="4191382"/>
+            <wp:extent cx="5612130" cy="3988435"/>
             <wp:effectExtent l="0" t="0" r="7620" b="0"/>
-            <wp:docPr id="14" name="Imagen 14" descr="C:\Users\ossiel\AppData\Local\Microsoft\Windows\INetCache\Content.Word\Modelo de dominio.bmp"/>
+            <wp:docPr id="50" name="Imagen 50"/>
             <wp:cNvGraphicFramePr>
               <a:graphicFrameLocks xmlns:a="http://schemas.openxmlformats.org/drawingml/2006/main" noChangeAspect="1"/>
             </wp:cNvGraphicFramePr>
@@ -11381,153 +11383,8 @@
               <a:graphicData uri="http://schemas.openxmlformats.org/drawingml/2006/picture">
                 <pic:pic xmlns:pic="http://schemas.openxmlformats.org/drawingml/2006/picture">
                   <pic:nvPicPr>
-                    <pic:cNvPr id="0" name="Picture 27" descr="C:\Users\ossiel\AppData\Local\Microsoft\Windows\INetCache\Content.Word\Modelo de dominio.bmp"/>
-                    <pic:cNvPicPr>
-                      <a:picLocks noChangeAspect="1" noChangeArrowheads="1"/>
-                    </pic:cNvPicPr>
-                  </pic:nvPicPr>
-                  <pic:blipFill>
-                    <a:blip r:embed="rId17">
-                      <a:extLst>
-                        <a:ext uri="{28A0092B-C50C-407E-A947-70E740481C1C}">
-                          <a14:useLocalDpi xmlns:a14="http://schemas.microsoft.com/office/drawing/2010/main" val="0"/>
-                        </a:ext>
-                      </a:extLst>
-                    </a:blip>
-                    <a:srcRect/>
-                    <a:stretch>
-                      <a:fillRect/>
-                    </a:stretch>
-                  </pic:blipFill>
-                  <pic:spPr bwMode="auto">
-                    <a:xfrm>
-                      <a:off x="0" y="0"/>
-                      <a:ext cx="5612130" cy="4191382"/>
-                    </a:xfrm>
-                    <a:prstGeom prst="rect">
-                      <a:avLst/>
-                    </a:prstGeom>
-                    <a:noFill/>
-                    <a:ln>
-                      <a:noFill/>
-                    </a:ln>
-                  </pic:spPr>
-                </pic:pic>
-              </a:graphicData>
-            </a:graphic>
-          </wp:inline>
-        </w:drawing>
-      </w:r>
-    </w:p>
-    <w:p/>
-    <w:p>
-      <w:pPr>
-        <w:pStyle w:val="Ttulo1"/>
-        <w:rPr>
-          <w:color w:val="auto"/>
-        </w:rPr>
-      </w:pPr>
-      <w:r>
-        <w:rPr>
-          <w:color w:val="auto"/>
-        </w:rPr>
-        <w:lastRenderedPageBreak/>
-        <w:t>Modelo de Clases</w:t>
-      </w:r>
-    </w:p>
-    <w:p>
-      <w:r>
-        <w:rPr>
-          <w:noProof/>
-        </w:rPr>
-        <w:drawing>
-          <wp:inline distT="0" distB="0" distL="0" distR="0">
-            <wp:extent cx="5612130" cy="3995339"/>
-            <wp:effectExtent l="0" t="0" r="7620" b="5715"/>
-            <wp:docPr id="15" name="Imagen 15" descr="C:\Users\ossiel\AppData\Local\Microsoft\Windows\INetCache\Content.Word\Modelo de clases.bmp"/>
-            <wp:cNvGraphicFramePr>
-              <a:graphicFrameLocks xmlns:a="http://schemas.openxmlformats.org/drawingml/2006/main" noChangeAspect="1"/>
-            </wp:cNvGraphicFramePr>
-            <a:graphic xmlns:a="http://schemas.openxmlformats.org/drawingml/2006/main">
-              <a:graphicData uri="http://schemas.openxmlformats.org/drawingml/2006/picture">
-                <pic:pic xmlns:pic="http://schemas.openxmlformats.org/drawingml/2006/picture">
-                  <pic:nvPicPr>
-                    <pic:cNvPr id="0" name="Picture 29" descr="C:\Users\ossiel\AppData\Local\Microsoft\Windows\INetCache\Content.Word\Modelo de clases.bmp"/>
-                    <pic:cNvPicPr>
-                      <a:picLocks noChangeAspect="1" noChangeArrowheads="1"/>
-                    </pic:cNvPicPr>
-                  </pic:nvPicPr>
-                  <pic:blipFill>
-                    <a:blip r:embed="rId18">
-                      <a:extLst>
-                        <a:ext uri="{28A0092B-C50C-407E-A947-70E740481C1C}">
-                          <a14:useLocalDpi xmlns:a14="http://schemas.microsoft.com/office/drawing/2010/main" val="0"/>
-                        </a:ext>
-                      </a:extLst>
-                    </a:blip>
-                    <a:srcRect/>
-                    <a:stretch>
-                      <a:fillRect/>
-                    </a:stretch>
-                  </pic:blipFill>
-                  <pic:spPr bwMode="auto">
-                    <a:xfrm>
-                      <a:off x="0" y="0"/>
-                      <a:ext cx="5612130" cy="3995339"/>
-                    </a:xfrm>
-                    <a:prstGeom prst="rect">
-                      <a:avLst/>
-                    </a:prstGeom>
-                    <a:noFill/>
-                    <a:ln>
-                      <a:noFill/>
-                    </a:ln>
-                  </pic:spPr>
-                </pic:pic>
-              </a:graphicData>
-            </a:graphic>
-          </wp:inline>
-        </w:drawing>
-      </w:r>
-    </w:p>
-    <w:p/>
-    <w:p>
-      <w:pPr>
-        <w:pStyle w:val="Ttulo1"/>
-        <w:rPr>
-          <w:color w:val="auto"/>
-        </w:rPr>
-      </w:pPr>
-      <w:r>
-        <w:rPr>
-          <w:color w:val="auto"/>
-        </w:rPr>
-        <w:t>Diagramas de Secuencia</w:t>
-      </w:r>
-    </w:p>
-    <w:p/>
-    <w:p/>
-    <w:p>
-      <w:r>
-        <w:rPr>
-          <w:noProof/>
-        </w:rPr>
-        <w:drawing>
-          <wp:inline distT="0" distB="0" distL="0" distR="0">
-            <wp:extent cx="5612130" cy="2292894"/>
-            <wp:effectExtent l="0" t="0" r="7620" b="0"/>
-            <wp:docPr id="18" name="Imagen 18" descr="C:\Users\ossiel\AppData\Local\Microsoft\Windows\INetCache\Content.Word\SInscribir Alumno.bmp"/>
-            <wp:cNvGraphicFramePr>
-              <a:graphicFrameLocks xmlns:a="http://schemas.openxmlformats.org/drawingml/2006/main" noChangeAspect="1"/>
-            </wp:cNvGraphicFramePr>
-            <a:graphic xmlns:a="http://schemas.openxmlformats.org/drawingml/2006/main">
-              <a:graphicData uri="http://schemas.openxmlformats.org/drawingml/2006/picture">
-                <pic:pic xmlns:pic="http://schemas.openxmlformats.org/drawingml/2006/picture">
-                  <pic:nvPicPr>
-                    <pic:cNvPr id="0" name="Picture 33" descr="C:\Users\ossiel\AppData\Local\Microsoft\Windows\INetCache\Content.Word\SInscribir Alumno.bmp"/>
-                    <pic:cNvPicPr>
-                      <a:picLocks noChangeAspect="1" noChangeArrowheads="1"/>
-                    </pic:cNvPicPr>
+                    <pic:cNvPr id="50" name="Consultar Alumnos.png"/>
+                    <pic:cNvPicPr/>
                   </pic:nvPicPr>
                   <pic:blipFill>
                     <a:blip r:embed="rId19">
@@ -11537,23 +11394,18 @@
                         </a:ext>
                       </a:extLst>
                     </a:blip>
-                    <a:srcRect/>
                     <a:stretch>
                       <a:fillRect/>
                     </a:stretch>
                   </pic:blipFill>
-                  <pic:spPr bwMode="auto">
+                  <pic:spPr>
                     <a:xfrm>
                       <a:off x="0" y="0"/>
-                      <a:ext cx="5612130" cy="2292894"/>
+                      <a:ext cx="5612130" cy="3988435"/>
                     </a:xfrm>
                     <a:prstGeom prst="rect">
                       <a:avLst/>
                     </a:prstGeom>
-                    <a:noFill/>
-                    <a:ln>
-                      <a:noFill/>
-                    </a:ln>
                   </pic:spPr>
                 </pic:pic>
               </a:graphicData>
@@ -11561,19 +11413,15 @@
           </wp:inline>
         </w:drawing>
       </w:r>
-    </w:p>
-    <w:p/>
-    <w:p>
       <w:r>
         <w:rPr>
           <w:noProof/>
         </w:rPr>
-        <w:lastRenderedPageBreak/>
         <w:drawing>
           <wp:inline distT="0" distB="0" distL="0" distR="0">
-            <wp:extent cx="5612130" cy="3773954"/>
+            <wp:extent cx="5612130" cy="3851275"/>
             <wp:effectExtent l="0" t="0" r="7620" b="0"/>
-            <wp:docPr id="19" name="Imagen 19" descr="C:\Users\ossiel\AppData\Local\Microsoft\Windows\INetCache\Content.Word\SReinscribir Alumno.bmp"/>
+            <wp:docPr id="51" name="Imagen 51"/>
             <wp:cNvGraphicFramePr>
               <a:graphicFrameLocks xmlns:a="http://schemas.openxmlformats.org/drawingml/2006/main" noChangeAspect="1"/>
             </wp:cNvGraphicFramePr>
@@ -11581,10 +11429,8 @@
               <a:graphicData uri="http://schemas.openxmlformats.org/drawingml/2006/picture">
                 <pic:pic xmlns:pic="http://schemas.openxmlformats.org/drawingml/2006/picture">
                   <pic:nvPicPr>
-                    <pic:cNvPr id="0" name="Picture 35" descr="C:\Users\ossiel\AppData\Local\Microsoft\Windows\INetCache\Content.Word\SReinscribir Alumno.bmp"/>
-                    <pic:cNvPicPr>
-                      <a:picLocks noChangeAspect="1" noChangeArrowheads="1"/>
-                    </pic:cNvPicPr>
+                    <pic:cNvPr id="51" name="Dar de Baja Alumno.png"/>
+                    <pic:cNvPicPr/>
                   </pic:nvPicPr>
                   <pic:blipFill>
                     <a:blip r:embed="rId20">
@@ -11594,23 +11440,18 @@
                         </a:ext>
                       </a:extLst>
                     </a:blip>
-                    <a:srcRect/>
                     <a:stretch>
                       <a:fillRect/>
                     </a:stretch>
                   </pic:blipFill>
-                  <pic:spPr bwMode="auto">
+                  <pic:spPr>
                     <a:xfrm>
                       <a:off x="0" y="0"/>
-                      <a:ext cx="5612130" cy="3773954"/>
+                      <a:ext cx="5612130" cy="3851275"/>
                     </a:xfrm>
                     <a:prstGeom prst="rect">
                       <a:avLst/>
                     </a:prstGeom>
-                    <a:noFill/>
-                    <a:ln>
-                      <a:noFill/>
-                    </a:ln>
                   </pic:spPr>
                 </pic:pic>
               </a:graphicData>
@@ -11618,19 +11459,16 @@
           </wp:inline>
         </w:drawing>
       </w:r>
-    </w:p>
-    <w:p/>
-    <w:p/>
-    <w:p>
       <w:r>
         <w:rPr>
           <w:noProof/>
         </w:rPr>
+        <w:lastRenderedPageBreak/>
         <w:drawing>
           <wp:inline distT="0" distB="0" distL="0" distR="0">
-            <wp:extent cx="5612130" cy="3900398"/>
-            <wp:effectExtent l="0" t="0" r="7620" b="5080"/>
-            <wp:docPr id="20" name="Imagen 20" descr="C:\Users\ossiel\AppData\Local\Microsoft\Windows\INetCache\Content.Word\SModificar datos del alumno.bmp"/>
+            <wp:extent cx="5612130" cy="3232150"/>
+            <wp:effectExtent l="0" t="0" r="7620" b="6350"/>
+            <wp:docPr id="52" name="Imagen 52"/>
             <wp:cNvGraphicFramePr>
               <a:graphicFrameLocks xmlns:a="http://schemas.openxmlformats.org/drawingml/2006/main" noChangeAspect="1"/>
             </wp:cNvGraphicFramePr>
@@ -11638,10 +11476,8 @@
               <a:graphicData uri="http://schemas.openxmlformats.org/drawingml/2006/picture">
                 <pic:pic xmlns:pic="http://schemas.openxmlformats.org/drawingml/2006/picture">
                   <pic:nvPicPr>
-                    <pic:cNvPr id="0" name="Picture 37" descr="C:\Users\ossiel\AppData\Local\Microsoft\Windows\INetCache\Content.Word\SModificar datos del alumno.bmp"/>
-                    <pic:cNvPicPr>
-                      <a:picLocks noChangeAspect="1" noChangeArrowheads="1"/>
-                    </pic:cNvPicPr>
+                    <pic:cNvPr id="52" name="Inscribir Alumno.png"/>
+                    <pic:cNvPicPr/>
                   </pic:nvPicPr>
                   <pic:blipFill>
                     <a:blip r:embed="rId21">
@@ -11651,23 +11487,18 @@
                         </a:ext>
                       </a:extLst>
                     </a:blip>
-                    <a:srcRect/>
                     <a:stretch>
                       <a:fillRect/>
                     </a:stretch>
                   </pic:blipFill>
-                  <pic:spPr bwMode="auto">
+                  <pic:spPr>
                     <a:xfrm>
                       <a:off x="0" y="0"/>
-                      <a:ext cx="5612130" cy="3900398"/>
+                      <a:ext cx="5612130" cy="3232150"/>
                     </a:xfrm>
                     <a:prstGeom prst="rect">
                       <a:avLst/>
                     </a:prstGeom>
-                    <a:noFill/>
-                    <a:ln>
-                      <a:noFill/>
-                    </a:ln>
                   </pic:spPr>
                 </pic:pic>
               </a:graphicData>
@@ -11675,19 +11506,16 @@
           </wp:inline>
         </w:drawing>
       </w:r>
-    </w:p>
-    <w:p/>
-    <w:p/>
-    <w:p>
       <w:r>
         <w:rPr>
           <w:noProof/>
         </w:rPr>
+        <w:lastRenderedPageBreak/>
         <w:drawing>
           <wp:inline distT="0" distB="0" distL="0" distR="0">
-            <wp:extent cx="5612130" cy="3486227"/>
-            <wp:effectExtent l="0" t="0" r="7620" b="0"/>
-            <wp:docPr id="21" name="Imagen 21" descr="C:\Users\ossiel\AppData\Local\Microsoft\Windows\INetCache\Content.Word\SConsultar Alumnos.bmp"/>
+            <wp:extent cx="5612130" cy="5745480"/>
+            <wp:effectExtent l="0" t="0" r="7620" b="7620"/>
+            <wp:docPr id="53" name="Imagen 53"/>
             <wp:cNvGraphicFramePr>
               <a:graphicFrameLocks xmlns:a="http://schemas.openxmlformats.org/drawingml/2006/main" noChangeAspect="1"/>
             </wp:cNvGraphicFramePr>
@@ -11695,10 +11523,8 @@
               <a:graphicData uri="http://schemas.openxmlformats.org/drawingml/2006/picture">
                 <pic:pic xmlns:pic="http://schemas.openxmlformats.org/drawingml/2006/picture">
                   <pic:nvPicPr>
-                    <pic:cNvPr id="0" name="Picture 39" descr="C:\Users\ossiel\AppData\Local\Microsoft\Windows\INetCache\Content.Word\SConsultar Alumnos.bmp"/>
-                    <pic:cNvPicPr>
-                      <a:picLocks noChangeAspect="1" noChangeArrowheads="1"/>
-                    </pic:cNvPicPr>
+                    <pic:cNvPr id="53" name="Modificar Datos del Alumno.png"/>
+                    <pic:cNvPicPr/>
                   </pic:nvPicPr>
                   <pic:blipFill>
                     <a:blip r:embed="rId22">
@@ -11708,23 +11534,18 @@
                         </a:ext>
                       </a:extLst>
                     </a:blip>
-                    <a:srcRect/>
                     <a:stretch>
                       <a:fillRect/>
                     </a:stretch>
                   </pic:blipFill>
-                  <pic:spPr bwMode="auto">
+                  <pic:spPr>
                     <a:xfrm>
                       <a:off x="0" y="0"/>
-                      <a:ext cx="5612130" cy="3486227"/>
+                      <a:ext cx="5612130" cy="5745480"/>
                     </a:xfrm>
                     <a:prstGeom prst="rect">
                       <a:avLst/>
                     </a:prstGeom>
-                    <a:noFill/>
-                    <a:ln>
-                      <a:noFill/>
-                    </a:ln>
                   </pic:spPr>
                 </pic:pic>
               </a:graphicData>
@@ -11732,19 +11553,16 @@
           </wp:inline>
         </w:drawing>
       </w:r>
-    </w:p>
-    <w:p/>
-    <w:p/>
-    <w:p>
       <w:r>
         <w:rPr>
           <w:noProof/>
         </w:rPr>
+        <w:lastRenderedPageBreak/>
         <w:drawing>
           <wp:inline distT="0" distB="0" distL="0" distR="0">
-            <wp:extent cx="5612130" cy="3773954"/>
+            <wp:extent cx="5612130" cy="3684270"/>
             <wp:effectExtent l="0" t="0" r="7620" b="0"/>
-            <wp:docPr id="22" name="Imagen 22" descr="C:\Users\ossiel\AppData\Local\Microsoft\Windows\INetCache\Content.Word\SDar de baja Alumno.bmp"/>
+            <wp:docPr id="54" name="Imagen 54"/>
             <wp:cNvGraphicFramePr>
               <a:graphicFrameLocks xmlns:a="http://schemas.openxmlformats.org/drawingml/2006/main" noChangeAspect="1"/>
             </wp:cNvGraphicFramePr>
@@ -11752,10 +11570,8 @@
               <a:graphicData uri="http://schemas.openxmlformats.org/drawingml/2006/picture">
                 <pic:pic xmlns:pic="http://schemas.openxmlformats.org/drawingml/2006/picture">
                   <pic:nvPicPr>
-                    <pic:cNvPr id="0" name="Picture 41" descr="C:\Users\ossiel\AppData\Local\Microsoft\Windows\INetCache\Content.Word\SDar de baja Alumno.bmp"/>
-                    <pic:cNvPicPr>
-                      <a:picLocks noChangeAspect="1" noChangeArrowheads="1"/>
-                    </pic:cNvPicPr>
+                    <pic:cNvPr id="54" name="Reinscribir Alumno.png"/>
+                    <pic:cNvPicPr/>
                   </pic:nvPicPr>
                   <pic:blipFill>
                     <a:blip r:embed="rId23">
@@ -11765,23 +11581,18 @@
                         </a:ext>
                       </a:extLst>
                     </a:blip>
-                    <a:srcRect/>
                     <a:stretch>
                       <a:fillRect/>
                     </a:stretch>
                   </pic:blipFill>
-                  <pic:spPr bwMode="auto">
+                  <pic:spPr>
                     <a:xfrm>
                       <a:off x="0" y="0"/>
-                      <a:ext cx="5612130" cy="3773954"/>
+                      <a:ext cx="5612130" cy="3684270"/>
                     </a:xfrm>
                     <a:prstGeom prst="rect">
                       <a:avLst/>
                     </a:prstGeom>
-                    <a:noFill/>
-                    <a:ln>
-                      <a:noFill/>
-                    </a:ln>
                   </pic:spPr>
                 </pic:pic>
               </a:graphicData>
@@ -11790,8 +11601,6 @@
         </w:drawing>
       </w:r>
     </w:p>
-    <w:p/>
-    <w:p/>
     <w:p>
       <w:r>
         <w:rPr>
@@ -11800,9 +11609,9 @@
         <w:lastRenderedPageBreak/>
         <w:drawing>
           <wp:inline distT="0" distB="0" distL="0" distR="0">
-            <wp:extent cx="5612130" cy="2420028"/>
+            <wp:extent cx="5612130" cy="3988435"/>
             <wp:effectExtent l="0" t="0" r="7620" b="0"/>
-            <wp:docPr id="23" name="Imagen 23" descr="C:\Users\ossiel\AppData\Local\Microsoft\Windows\INetCache\Content.Word\Registrar maestro.bmp"/>
+            <wp:docPr id="55" name="Imagen 55"/>
             <wp:cNvGraphicFramePr>
               <a:graphicFrameLocks xmlns:a="http://schemas.openxmlformats.org/drawingml/2006/main" noChangeAspect="1"/>
             </wp:cNvGraphicFramePr>
@@ -11810,10 +11619,8 @@
               <a:graphicData uri="http://schemas.openxmlformats.org/drawingml/2006/picture">
                 <pic:pic xmlns:pic="http://schemas.openxmlformats.org/drawingml/2006/picture">
                   <pic:nvPicPr>
-                    <pic:cNvPr id="0" name="Picture 43" descr="C:\Users\ossiel\AppData\Local\Microsoft\Windows\INetCache\Content.Word\Registrar maestro.bmp"/>
-                    <pic:cNvPicPr>
-                      <a:picLocks noChangeAspect="1" noChangeArrowheads="1"/>
-                    </pic:cNvPicPr>
+                    <pic:cNvPr id="55" name="Consultar Clases.png"/>
+                    <pic:cNvPicPr/>
                   </pic:nvPicPr>
                   <pic:blipFill>
                     <a:blip r:embed="rId24">
@@ -11823,23 +11630,18 @@
                         </a:ext>
                       </a:extLst>
                     </a:blip>
-                    <a:srcRect/>
                     <a:stretch>
                       <a:fillRect/>
                     </a:stretch>
                   </pic:blipFill>
-                  <pic:spPr bwMode="auto">
+                  <pic:spPr>
                     <a:xfrm>
                       <a:off x="0" y="0"/>
-                      <a:ext cx="5612130" cy="2420028"/>
+                      <a:ext cx="5612130" cy="3988435"/>
                     </a:xfrm>
                     <a:prstGeom prst="rect">
                       <a:avLst/>
                     </a:prstGeom>
-                    <a:noFill/>
-                    <a:ln>
-                      <a:noFill/>
-                    </a:ln>
                   </pic:spPr>
                 </pic:pic>
               </a:graphicData>
@@ -11847,19 +11649,15 @@
           </wp:inline>
         </w:drawing>
       </w:r>
-    </w:p>
-    <w:p/>
-    <w:p/>
-    <w:p>
       <w:r>
         <w:rPr>
           <w:noProof/>
         </w:rPr>
         <w:drawing>
           <wp:inline distT="0" distB="0" distL="0" distR="0">
-            <wp:extent cx="5612130" cy="3392542"/>
-            <wp:effectExtent l="0" t="0" r="7620" b="0"/>
-            <wp:docPr id="24" name="Imagen 24" descr="C:\Users\ossiel\AppData\Local\Microsoft\Windows\INetCache\Content.Word\Modificar datos del maestro.bmp"/>
+            <wp:extent cx="5612130" cy="3232150"/>
+            <wp:effectExtent l="0" t="0" r="7620" b="6350"/>
+            <wp:docPr id="56" name="Imagen 56"/>
             <wp:cNvGraphicFramePr>
               <a:graphicFrameLocks xmlns:a="http://schemas.openxmlformats.org/drawingml/2006/main" noChangeAspect="1"/>
             </wp:cNvGraphicFramePr>
@@ -11867,10 +11665,8 @@
               <a:graphicData uri="http://schemas.openxmlformats.org/drawingml/2006/picture">
                 <pic:pic xmlns:pic="http://schemas.openxmlformats.org/drawingml/2006/picture">
                   <pic:nvPicPr>
-                    <pic:cNvPr id="0" name="Picture 45" descr="C:\Users\ossiel\AppData\Local\Microsoft\Windows\INetCache\Content.Word\Modificar datos del maestro.bmp"/>
-                    <pic:cNvPicPr>
-                      <a:picLocks noChangeAspect="1" noChangeArrowheads="1"/>
-                    </pic:cNvPicPr>
+                    <pic:cNvPr id="56" name="Crear Clase.png"/>
+                    <pic:cNvPicPr/>
                   </pic:nvPicPr>
                   <pic:blipFill>
                     <a:blip r:embed="rId25">
@@ -11880,23 +11676,18 @@
                         </a:ext>
                       </a:extLst>
                     </a:blip>
-                    <a:srcRect/>
                     <a:stretch>
                       <a:fillRect/>
                     </a:stretch>
                   </pic:blipFill>
-                  <pic:spPr bwMode="auto">
+                  <pic:spPr>
                     <a:xfrm>
                       <a:off x="0" y="0"/>
-                      <a:ext cx="5612130" cy="3392542"/>
+                      <a:ext cx="5612130" cy="3232150"/>
                     </a:xfrm>
                     <a:prstGeom prst="rect">
                       <a:avLst/>
                     </a:prstGeom>
-                    <a:noFill/>
-                    <a:ln>
-                      <a:noFill/>
-                    </a:ln>
                   </pic:spPr>
                 </pic:pic>
               </a:graphicData>
@@ -11904,10 +11695,6 @@
           </wp:inline>
         </w:drawing>
       </w:r>
-    </w:p>
-    <w:p/>
-    <w:p/>
-    <w:p>
       <w:r>
         <w:rPr>
           <w:noProof/>
@@ -11915,9 +11702,9 @@
         <w:lastRenderedPageBreak/>
         <w:drawing>
           <wp:inline distT="0" distB="0" distL="0" distR="0">
-            <wp:extent cx="5612130" cy="3475082"/>
+            <wp:extent cx="5612130" cy="3851275"/>
             <wp:effectExtent l="0" t="0" r="7620" b="0"/>
-            <wp:docPr id="25" name="Imagen 25" descr="C:\Users\ossiel\AppData\Local\Microsoft\Windows\INetCache\Content.Word\Consultar Datos Maestro.bmp"/>
+            <wp:docPr id="57" name="Imagen 57"/>
             <wp:cNvGraphicFramePr>
               <a:graphicFrameLocks xmlns:a="http://schemas.openxmlformats.org/drawingml/2006/main" noChangeAspect="1"/>
             </wp:cNvGraphicFramePr>
@@ -11925,10 +11712,8 @@
               <a:graphicData uri="http://schemas.openxmlformats.org/drawingml/2006/picture">
                 <pic:pic xmlns:pic="http://schemas.openxmlformats.org/drawingml/2006/picture">
                   <pic:nvPicPr>
-                    <pic:cNvPr id="0" name="Picture 47" descr="C:\Users\ossiel\AppData\Local\Microsoft\Windows\INetCache\Content.Word\Consultar Datos Maestro.bmp"/>
-                    <pic:cNvPicPr>
-                      <a:picLocks noChangeAspect="1" noChangeArrowheads="1"/>
-                    </pic:cNvPicPr>
+                    <pic:cNvPr id="57" name="Dar de Baja Clase.png"/>
+                    <pic:cNvPicPr/>
                   </pic:nvPicPr>
                   <pic:blipFill>
                     <a:blip r:embed="rId26">
@@ -11938,23 +11723,18 @@
                         </a:ext>
                       </a:extLst>
                     </a:blip>
-                    <a:srcRect/>
                     <a:stretch>
                       <a:fillRect/>
                     </a:stretch>
                   </pic:blipFill>
-                  <pic:spPr bwMode="auto">
+                  <pic:spPr>
                     <a:xfrm>
                       <a:off x="0" y="0"/>
-                      <a:ext cx="5612130" cy="3475082"/>
+                      <a:ext cx="5612130" cy="3851275"/>
                     </a:xfrm>
                     <a:prstGeom prst="rect">
                       <a:avLst/>
                     </a:prstGeom>
-                    <a:noFill/>
-                    <a:ln>
-                      <a:noFill/>
-                    </a:ln>
                   </pic:spPr>
                 </pic:pic>
               </a:graphicData>
@@ -11962,19 +11742,16 @@
           </wp:inline>
         </w:drawing>
       </w:r>
-    </w:p>
-    <w:p/>
-    <w:p/>
-    <w:p>
       <w:r>
         <w:rPr>
           <w:noProof/>
         </w:rPr>
+        <w:lastRenderedPageBreak/>
         <w:drawing>
           <wp:inline distT="0" distB="0" distL="0" distR="0">
-            <wp:extent cx="5612130" cy="3221555"/>
-            <wp:effectExtent l="0" t="0" r="7620" b="0"/>
-            <wp:docPr id="26" name="Imagen 26" descr="C:\Users\ossiel\AppData\Local\Microsoft\Windows\INetCache\Content.Word\Dar de baja maestro.bmp"/>
+            <wp:extent cx="5612130" cy="5745480"/>
+            <wp:effectExtent l="0" t="0" r="7620" b="7620"/>
+            <wp:docPr id="58" name="Imagen 58"/>
             <wp:cNvGraphicFramePr>
               <a:graphicFrameLocks xmlns:a="http://schemas.openxmlformats.org/drawingml/2006/main" noChangeAspect="1"/>
             </wp:cNvGraphicFramePr>
@@ -11982,10 +11759,8 @@
               <a:graphicData uri="http://schemas.openxmlformats.org/drawingml/2006/picture">
                 <pic:pic xmlns:pic="http://schemas.openxmlformats.org/drawingml/2006/picture">
                   <pic:nvPicPr>
-                    <pic:cNvPr id="0" name="Picture 49" descr="C:\Users\ossiel\AppData\Local\Microsoft\Windows\INetCache\Content.Word\Dar de baja maestro.bmp"/>
-                    <pic:cNvPicPr>
-                      <a:picLocks noChangeAspect="1" noChangeArrowheads="1"/>
-                    </pic:cNvPicPr>
+                    <pic:cNvPr id="58" name="Modificar Clase.png"/>
+                    <pic:cNvPicPr/>
                   </pic:nvPicPr>
                   <pic:blipFill>
                     <a:blip r:embed="rId27">
@@ -11995,23 +11770,18 @@
                         </a:ext>
                       </a:extLst>
                     </a:blip>
-                    <a:srcRect/>
                     <a:stretch>
                       <a:fillRect/>
                     </a:stretch>
                   </pic:blipFill>
-                  <pic:spPr bwMode="auto">
+                  <pic:spPr>
                     <a:xfrm>
                       <a:off x="0" y="0"/>
-                      <a:ext cx="5612130" cy="3221555"/>
+                      <a:ext cx="5612130" cy="5745480"/>
                     </a:xfrm>
                     <a:prstGeom prst="rect">
                       <a:avLst/>
                     </a:prstGeom>
-                    <a:noFill/>
-                    <a:ln>
-                      <a:noFill/>
-                    </a:ln>
                   </pic:spPr>
                 </pic:pic>
               </a:graphicData>
@@ -12020,8 +11790,6 @@
         </w:drawing>
       </w:r>
     </w:p>
-    <w:p/>
-    <w:p/>
     <w:p>
       <w:r>
         <w:rPr>
@@ -12030,9 +11798,9 @@
         <w:lastRenderedPageBreak/>
         <w:drawing>
           <wp:inline distT="0" distB="0" distL="0" distR="0">
-            <wp:extent cx="5612130" cy="2582193"/>
-            <wp:effectExtent l="0" t="0" r="7620" b="8890"/>
-            <wp:docPr id="27" name="Imagen 27" descr="C:\Users\ossiel\AppData\Local\Microsoft\Windows\INetCache\Content.Word\SCrear clase.bmp"/>
+            <wp:extent cx="5612130" cy="3988435"/>
+            <wp:effectExtent l="0" t="0" r="7620" b="0"/>
+            <wp:docPr id="59" name="Imagen 59"/>
             <wp:cNvGraphicFramePr>
               <a:graphicFrameLocks xmlns:a="http://schemas.openxmlformats.org/drawingml/2006/main" noChangeAspect="1"/>
             </wp:cNvGraphicFramePr>
@@ -12040,10 +11808,8 @@
               <a:graphicData uri="http://schemas.openxmlformats.org/drawingml/2006/picture">
                 <pic:pic xmlns:pic="http://schemas.openxmlformats.org/drawingml/2006/picture">
                   <pic:nvPicPr>
-                    <pic:cNvPr id="0" name="Picture 51" descr="C:\Users\ossiel\AppData\Local\Microsoft\Windows\INetCache\Content.Word\SCrear clase.bmp"/>
-                    <pic:cNvPicPr>
-                      <a:picLocks noChangeAspect="1" noChangeArrowheads="1"/>
-                    </pic:cNvPicPr>
+                    <pic:cNvPr id="59" name="Consultar Maestros.png"/>
+                    <pic:cNvPicPr/>
                   </pic:nvPicPr>
                   <pic:blipFill>
                     <a:blip r:embed="rId28">
@@ -12053,23 +11819,18 @@
                         </a:ext>
                       </a:extLst>
                     </a:blip>
-                    <a:srcRect/>
                     <a:stretch>
                       <a:fillRect/>
                     </a:stretch>
                   </pic:blipFill>
-                  <pic:spPr bwMode="auto">
+                  <pic:spPr>
                     <a:xfrm>
                       <a:off x="0" y="0"/>
-                      <a:ext cx="5612130" cy="2582193"/>
+                      <a:ext cx="5612130" cy="3988435"/>
                     </a:xfrm>
                     <a:prstGeom prst="rect">
                       <a:avLst/>
                     </a:prstGeom>
-                    <a:noFill/>
-                    <a:ln>
-                      <a:noFill/>
-                    </a:ln>
                   </pic:spPr>
                 </pic:pic>
               </a:graphicData>
@@ -12077,19 +11838,15 @@
           </wp:inline>
         </w:drawing>
       </w:r>
-    </w:p>
-    <w:p/>
-    <w:p/>
-    <w:p>
       <w:r>
         <w:rPr>
           <w:noProof/>
         </w:rPr>
         <w:drawing>
           <wp:inline distT="0" distB="0" distL="0" distR="0">
-            <wp:extent cx="5612130" cy="3943311"/>
-            <wp:effectExtent l="0" t="0" r="7620" b="635"/>
-            <wp:docPr id="28" name="Imagen 28" descr="C:\Users\ossiel\AppData\Local\Microsoft\Windows\INetCache\Content.Word\SModificar Clases.bmp"/>
+            <wp:extent cx="5612130" cy="3851275"/>
+            <wp:effectExtent l="0" t="0" r="7620" b="0"/>
+            <wp:docPr id="60" name="Imagen 60"/>
             <wp:cNvGraphicFramePr>
               <a:graphicFrameLocks xmlns:a="http://schemas.openxmlformats.org/drawingml/2006/main" noChangeAspect="1"/>
             </wp:cNvGraphicFramePr>
@@ -12097,10 +11854,8 @@
               <a:graphicData uri="http://schemas.openxmlformats.org/drawingml/2006/picture">
                 <pic:pic xmlns:pic="http://schemas.openxmlformats.org/drawingml/2006/picture">
                   <pic:nvPicPr>
-                    <pic:cNvPr id="0" name="Picture 53" descr="C:\Users\ossiel\AppData\Local\Microsoft\Windows\INetCache\Content.Word\SModificar Clases.bmp"/>
-                    <pic:cNvPicPr>
-                      <a:picLocks noChangeAspect="1" noChangeArrowheads="1"/>
-                    </pic:cNvPicPr>
+                    <pic:cNvPr id="60" name="Dar de Baja Maestro.png"/>
+                    <pic:cNvPicPr/>
                   </pic:nvPicPr>
                   <pic:blipFill>
                     <a:blip r:embed="rId29">
@@ -12110,23 +11865,18 @@
                         </a:ext>
                       </a:extLst>
                     </a:blip>
-                    <a:srcRect/>
                     <a:stretch>
                       <a:fillRect/>
                     </a:stretch>
                   </pic:blipFill>
-                  <pic:spPr bwMode="auto">
+                  <pic:spPr>
                     <a:xfrm>
                       <a:off x="0" y="0"/>
-                      <a:ext cx="5612130" cy="3943311"/>
+                      <a:ext cx="5612130" cy="3851275"/>
                     </a:xfrm>
                     <a:prstGeom prst="rect">
                       <a:avLst/>
                     </a:prstGeom>
-                    <a:noFill/>
-                    <a:ln>
-                      <a:noFill/>
-                    </a:ln>
                   </pic:spPr>
                 </pic:pic>
               </a:graphicData>
@@ -12134,10 +11884,6 @@
           </wp:inline>
         </w:drawing>
       </w:r>
-    </w:p>
-    <w:p/>
-    <w:p/>
-    <w:p>
       <w:r>
         <w:rPr>
           <w:noProof/>
@@ -12145,9 +11891,9 @@
         <w:lastRenderedPageBreak/>
         <w:drawing>
           <wp:inline distT="0" distB="0" distL="0" distR="0">
-            <wp:extent cx="5612130" cy="3591502"/>
-            <wp:effectExtent l="0" t="0" r="7620" b="9525"/>
-            <wp:docPr id="29" name="Imagen 29" descr="C:\Users\ossiel\AppData\Local\Microsoft\Windows\INetCache\Content.Word\SConsultar clases.bmp"/>
+            <wp:extent cx="5612130" cy="5745480"/>
+            <wp:effectExtent l="0" t="0" r="7620" b="7620"/>
+            <wp:docPr id="61" name="Imagen 61"/>
             <wp:cNvGraphicFramePr>
               <a:graphicFrameLocks xmlns:a="http://schemas.openxmlformats.org/drawingml/2006/main" noChangeAspect="1"/>
             </wp:cNvGraphicFramePr>
@@ -12155,10 +11901,8 @@
               <a:graphicData uri="http://schemas.openxmlformats.org/drawingml/2006/picture">
                 <pic:pic xmlns:pic="http://schemas.openxmlformats.org/drawingml/2006/picture">
                   <pic:nvPicPr>
-                    <pic:cNvPr id="0" name="Picture 55" descr="C:\Users\ossiel\AppData\Local\Microsoft\Windows\INetCache\Content.Word\SConsultar clases.bmp"/>
-                    <pic:cNvPicPr>
-                      <a:picLocks noChangeAspect="1" noChangeArrowheads="1"/>
-                    </pic:cNvPicPr>
+                    <pic:cNvPr id="61" name="Modificar Datos del Maestro.png"/>
+                    <pic:cNvPicPr/>
                   </pic:nvPicPr>
                   <pic:blipFill>
                     <a:blip r:embed="rId30">
@@ -12168,23 +11912,18 @@
                         </a:ext>
                       </a:extLst>
                     </a:blip>
-                    <a:srcRect/>
                     <a:stretch>
                       <a:fillRect/>
                     </a:stretch>
                   </pic:blipFill>
-                  <pic:spPr bwMode="auto">
+                  <pic:spPr>
                     <a:xfrm>
                       <a:off x="0" y="0"/>
-                      <a:ext cx="5612130" cy="3591502"/>
+                      <a:ext cx="5612130" cy="5745480"/>
                     </a:xfrm>
                     <a:prstGeom prst="rect">
                       <a:avLst/>
                     </a:prstGeom>
-                    <a:noFill/>
-                    <a:ln>
-                      <a:noFill/>
-                    </a:ln>
                   </pic:spPr>
                 </pic:pic>
               </a:graphicData>
@@ -12192,19 +11931,16 @@
           </wp:inline>
         </w:drawing>
       </w:r>
-    </w:p>
-    <w:p/>
-    <w:p/>
-    <w:p>
       <w:r>
         <w:rPr>
           <w:noProof/>
         </w:rPr>
+        <w:lastRenderedPageBreak/>
         <w:drawing>
           <wp:inline distT="0" distB="0" distL="0" distR="0">
-            <wp:extent cx="5612130" cy="3773954"/>
-            <wp:effectExtent l="0" t="0" r="7620" b="0"/>
-            <wp:docPr id="30" name="Imagen 30" descr="C:\Users\ossiel\AppData\Local\Microsoft\Windows\INetCache\Content.Word\SDar de baja Clases.bmp"/>
+            <wp:extent cx="5612130" cy="3232150"/>
+            <wp:effectExtent l="0" t="0" r="7620" b="6350"/>
+            <wp:docPr id="62" name="Imagen 62"/>
             <wp:cNvGraphicFramePr>
               <a:graphicFrameLocks xmlns:a="http://schemas.openxmlformats.org/drawingml/2006/main" noChangeAspect="1"/>
             </wp:cNvGraphicFramePr>
@@ -12212,10 +11948,8 @@
               <a:graphicData uri="http://schemas.openxmlformats.org/drawingml/2006/picture">
                 <pic:pic xmlns:pic="http://schemas.openxmlformats.org/drawingml/2006/picture">
                   <pic:nvPicPr>
-                    <pic:cNvPr id="0" name="Picture 57" descr="C:\Users\ossiel\AppData\Local\Microsoft\Windows\INetCache\Content.Word\SDar de baja Clases.bmp"/>
-                    <pic:cNvPicPr>
-                      <a:picLocks noChangeAspect="1" noChangeArrowheads="1"/>
-                    </pic:cNvPicPr>
+                    <pic:cNvPr id="62" name="Registrar Maestro.png"/>
+                    <pic:cNvPicPr/>
                   </pic:nvPicPr>
                   <pic:blipFill>
                     <a:blip r:embed="rId31">
@@ -12225,23 +11959,18 @@
                         </a:ext>
                       </a:extLst>
                     </a:blip>
-                    <a:srcRect/>
                     <a:stretch>
                       <a:fillRect/>
                     </a:stretch>
                   </pic:blipFill>
-                  <pic:spPr bwMode="auto">
+                  <pic:spPr>
                     <a:xfrm>
                       <a:off x="0" y="0"/>
-                      <a:ext cx="5612130" cy="3773954"/>
+                      <a:ext cx="5612130" cy="3232150"/>
                     </a:xfrm>
                     <a:prstGeom prst="rect">
                       <a:avLst/>
                     </a:prstGeom>
-                    <a:noFill/>
-                    <a:ln>
-                      <a:noFill/>
-                    </a:ln>
                   </pic:spPr>
                 </pic:pic>
               </a:graphicData>
@@ -12249,8 +11978,6 @@
           </wp:inline>
         </w:drawing>
       </w:r>
-      <w:bookmarkStart w:id="0" w:name="_GoBack"/>
-      <w:bookmarkEnd w:id="0"/>
     </w:p>
     <w:p>
       <w:pPr>
@@ -12263,7 +11990,6 @@
         <w:rPr>
           <w:color w:val="auto"/>
         </w:rPr>
-        <w:lastRenderedPageBreak/>
         <w:t>Modelo Relacional</w:t>
       </w:r>
     </w:p>
@@ -12391,6 +12117,7 @@
               <w:spacing w:line="240" w:lineRule="auto"/>
             </w:pPr>
             <w:r>
+              <w:lastRenderedPageBreak/>
               <w:t>Entradas</w:t>
             </w:r>
           </w:p>
@@ -12580,7 +12307,7 @@
 </file>
 
 <file path=word/styles.xml><?xml version="1.0" encoding="utf-8"?>
-<w:styles xmlns:mc="http://schemas.openxmlformats.org/markup-compatibility/2006" xmlns:r="http://schemas.openxmlformats.org/officeDocument/2006/relationships" xmlns:w="http://schemas.openxmlformats.org/wordprocessingml/2006/main" xmlns:w14="http://schemas.microsoft.com/office/word/2010/wordml" xmlns:w15="http://schemas.microsoft.com/office/word/2012/wordml" xmlns:w16se="http://schemas.microsoft.com/office/word/2015/wordml/symex" mc:Ignorable="w14 w15 w16se">
+<w:styles xmlns:mc="http://schemas.openxmlformats.org/markup-compatibility/2006" xmlns:r="http://schemas.openxmlformats.org/officeDocument/2006/relationships" xmlns:w="http://schemas.openxmlformats.org/wordprocessingml/2006/main" xmlns:w14="http://schemas.microsoft.com/office/word/2010/wordml" xmlns:w15="http://schemas.microsoft.com/office/word/2012/wordml" mc:Ignorable="w14 w15">
   <w:docDefaults>
     <w:rPrDefault>
       <w:rPr>
@@ -12596,7 +12323,7 @@
       </w:pPr>
     </w:pPrDefault>
   </w:docDefaults>
-  <w:latentStyles w:defLockedState="0" w:defUIPriority="99" w:defSemiHidden="0" w:defUnhideWhenUsed="0" w:defQFormat="0" w:count="374">
+  <w:latentStyles w:defLockedState="0" w:defUIPriority="99" w:defSemiHidden="0" w:defUnhideWhenUsed="0" w:defQFormat="0" w:count="371">
     <w:lsdException w:name="Normal" w:uiPriority="0" w:qFormat="1"/>
     <w:lsdException w:name="heading 1" w:uiPriority="9" w:qFormat="1"/>
     <w:lsdException w:name="heading 2" w:semiHidden="1" w:uiPriority="9" w:unhideWhenUsed="1" w:qFormat="1"/>
@@ -12968,9 +12695,6 @@
     <w:lsdException w:name="List Table 5 Dark Accent 6" w:uiPriority="50"/>
     <w:lsdException w:name="List Table 6 Colorful Accent 6" w:uiPriority="51"/>
     <w:lsdException w:name="List Table 7 Colorful Accent 6" w:uiPriority="52"/>
-    <w:lsdException w:name="Mention" w:semiHidden="1" w:unhideWhenUsed="1"/>
-    <w:lsdException w:name="Smart Hyperlink" w:semiHidden="1" w:unhideWhenUsed="1"/>
-    <w:lsdException w:name="Hashtag" w:semiHidden="1" w:unhideWhenUsed="1"/>
   </w:latentStyles>
   <w:style w:type="paragraph" w:default="1" w:styleId="Normal">
     <w:name w:val="Normal"/>

</xml_diff>